<commit_message>
Added some java exercises and more OCA Notes
</commit_message>
<xml_diff>
--- a/OCA - OCP exercises/OCA Notes.docx
+++ b/OCA - OCP exercises/OCA Notes.docx
@@ -227,7 +227,7 @@
           <w:rFonts w:asciiTheme="majorHAnsi" w:hAnsiTheme="majorHAnsi" w:cstheme="majorHAnsi"/>
         </w:rPr>
         <w:sectPr>
-          <w:headerReference w:type="default" r:id="rId7"/>
+          <w:headerReference w:type="default" r:id="rId8"/>
           <w:pgSz w:w="12240" w:h="15840"/>
           <w:pgMar w:top="1440" w:right="1440" w:bottom="1440" w:left="1440" w:header="720" w:footer="720" w:gutter="0"/>
           <w:cols w:space="720"/>
@@ -838,18 +838,2177 @@
         <w:jc w:val="both"/>
         <w:rPr>
           <w:rFonts w:asciiTheme="majorHAnsi" w:hAnsiTheme="majorHAnsi" w:cstheme="majorHAnsi"/>
-        </w:rPr>
-      </w:pPr>
+          <w:u w:val="single"/>
+        </w:rPr>
+      </w:pPr>
+      <w:r>
+        <w:rPr>
+          <w:rFonts w:asciiTheme="majorHAnsi" w:hAnsiTheme="majorHAnsi" w:cstheme="majorHAnsi"/>
+          <w:u w:val="single"/>
+        </w:rPr>
+        <w:lastRenderedPageBreak/>
+        <w:t>Package declarations and imports.</w:t>
+      </w:r>
+    </w:p>
+    <w:p>
+      <w:pPr>
+        <w:jc w:val="both"/>
+        <w:rPr>
+          <w:rFonts w:asciiTheme="majorHAnsi" w:hAnsiTheme="majorHAnsi" w:cstheme="majorHAnsi"/>
+        </w:rPr>
+      </w:pPr>
+      <w:r>
+        <w:rPr>
+          <w:rFonts w:asciiTheme="majorHAnsi" w:hAnsiTheme="majorHAnsi" w:cstheme="majorHAnsi"/>
+        </w:rPr>
+        <w:t>Java come with thousands of built-in classes which are organized in packages. In order to use them, you would need to import them otherwise an error will be thrown.</w:t>
+      </w:r>
+    </w:p>
+    <w:p>
+      <w:pPr>
+        <w:jc w:val="both"/>
+        <w:rPr>
+          <w:rFonts w:asciiTheme="majorHAnsi" w:hAnsiTheme="majorHAnsi" w:cstheme="majorHAnsi"/>
+        </w:rPr>
+      </w:pPr>
+    </w:p>
+    <w:p>
+      <w:pPr>
+        <w:jc w:val="both"/>
+        <w:rPr>
+          <w:rFonts w:asciiTheme="majorHAnsi" w:hAnsiTheme="majorHAnsi" w:cstheme="majorHAnsi"/>
+        </w:rPr>
+      </w:pPr>
+      <w:r>
+        <w:rPr>
+          <w:rFonts w:asciiTheme="majorHAnsi" w:hAnsiTheme="majorHAnsi" w:cstheme="majorHAnsi"/>
+        </w:rPr>
+        <w:t xml:space="preserve">There are a few things to keep in mind. </w:t>
+      </w:r>
+      <w:r>
+        <w:rPr>
+          <w:rFonts w:asciiTheme="majorHAnsi" w:hAnsiTheme="majorHAnsi" w:cstheme="majorHAnsi"/>
+        </w:rPr>
+        <w:t xml:space="preserve">Wildcards access all classes inside of a package. </w:t>
+      </w:r>
+      <w:r>
+        <w:rPr>
+          <w:rFonts w:asciiTheme="majorHAnsi" w:hAnsiTheme="majorHAnsi" w:cstheme="majorHAnsi"/>
+        </w:rPr>
+        <w:t xml:space="preserve">Java only looks at </w:t>
+      </w:r>
+      <w:proofErr w:type="spellStart"/>
+      <w:r>
+        <w:rPr>
+          <w:rFonts w:asciiTheme="majorHAnsi" w:hAnsiTheme="majorHAnsi" w:cstheme="majorHAnsi"/>
+        </w:rPr>
+        <w:t>classnames</w:t>
+      </w:r>
+      <w:proofErr w:type="spellEnd"/>
+      <w:r>
+        <w:rPr>
+          <w:rFonts w:asciiTheme="majorHAnsi" w:hAnsiTheme="majorHAnsi" w:cstheme="majorHAnsi"/>
+        </w:rPr>
+        <w:t xml:space="preserve"> in a package, it will not read / import classes contained in other sub-packages. Static imports can import other types.</w:t>
+      </w:r>
+    </w:p>
+    <w:p>
+      <w:pPr>
+        <w:jc w:val="both"/>
+        <w:rPr>
+          <w:rFonts w:asciiTheme="majorHAnsi" w:hAnsiTheme="majorHAnsi" w:cstheme="majorHAnsi"/>
+        </w:rPr>
+      </w:pPr>
+      <w:r>
+        <w:rPr>
+          <w:rFonts w:asciiTheme="majorHAnsi" w:hAnsiTheme="majorHAnsi" w:cstheme="majorHAnsi"/>
+        </w:rPr>
+        <w:t xml:space="preserve">A </w:t>
+      </w:r>
+      <w:proofErr w:type="spellStart"/>
+      <w:r>
+        <w:rPr>
+          <w:rFonts w:asciiTheme="majorHAnsi" w:hAnsiTheme="majorHAnsi" w:cstheme="majorHAnsi"/>
+        </w:rPr>
+        <w:t>classname</w:t>
+      </w:r>
+      <w:proofErr w:type="spellEnd"/>
+      <w:r>
+        <w:rPr>
+          <w:rFonts w:asciiTheme="majorHAnsi" w:hAnsiTheme="majorHAnsi" w:cstheme="majorHAnsi"/>
+        </w:rPr>
+        <w:t xml:space="preserve"> has priority over wildcard when importing multiple packages and classes.</w:t>
+      </w:r>
+    </w:p>
+    <w:p>
+      <w:pPr>
+        <w:jc w:val="both"/>
+        <w:rPr>
+          <w:rFonts w:asciiTheme="majorHAnsi" w:hAnsiTheme="majorHAnsi" w:cstheme="majorHAnsi"/>
+        </w:rPr>
+      </w:pPr>
+      <w:proofErr w:type="spellStart"/>
+      <w:r>
+        <w:rPr>
+          <w:rFonts w:asciiTheme="majorHAnsi" w:hAnsiTheme="majorHAnsi" w:cstheme="majorHAnsi"/>
+        </w:rPr>
+        <w:t>Java.lang</w:t>
+      </w:r>
+      <w:proofErr w:type="spellEnd"/>
+      <w:r>
+        <w:rPr>
+          <w:rFonts w:asciiTheme="majorHAnsi" w:hAnsiTheme="majorHAnsi" w:cstheme="majorHAnsi"/>
+        </w:rPr>
+        <w:t xml:space="preserve"> is automatically imported.</w:t>
+      </w:r>
+    </w:p>
+    <w:p>
+      <w:pPr>
+        <w:jc w:val="both"/>
+        <w:rPr>
+          <w:rFonts w:asciiTheme="majorHAnsi" w:hAnsiTheme="majorHAnsi" w:cstheme="majorHAnsi"/>
+        </w:rPr>
+      </w:pPr>
+      <w:proofErr w:type="spellStart"/>
+      <w:r>
+        <w:rPr>
+          <w:rFonts w:asciiTheme="majorHAnsi" w:hAnsiTheme="majorHAnsi" w:cstheme="majorHAnsi"/>
+        </w:rPr>
+        <w:t>Java.nio.file</w:t>
+      </w:r>
+      <w:proofErr w:type="spellEnd"/>
+      <w:r>
+        <w:rPr>
+          <w:rFonts w:asciiTheme="majorHAnsi" w:hAnsiTheme="majorHAnsi" w:cstheme="majorHAnsi"/>
+        </w:rPr>
+        <w:t xml:space="preserve"> for files and paths.</w:t>
+      </w:r>
+    </w:p>
+    <w:p>
+      <w:pPr>
+        <w:jc w:val="both"/>
+        <w:rPr>
+          <w:rFonts w:asciiTheme="majorHAnsi" w:hAnsiTheme="majorHAnsi" w:cstheme="majorHAnsi"/>
+        </w:rPr>
+      </w:pPr>
+    </w:p>
+    <w:p>
+      <w:pPr>
+        <w:jc w:val="both"/>
+        <w:rPr>
+          <w:rFonts w:asciiTheme="majorHAnsi" w:hAnsiTheme="majorHAnsi" w:cstheme="majorHAnsi"/>
+        </w:rPr>
+      </w:pPr>
+      <w:r>
+        <w:rPr>
+          <w:rFonts w:asciiTheme="majorHAnsi" w:hAnsiTheme="majorHAnsi" w:cstheme="majorHAnsi"/>
+        </w:rPr>
+        <w:t>When the need to import different classes with the same naming convention, it’s a good approach to import one of them and use the other’s fully qualified name, or the fully qualified name for both.</w:t>
+      </w:r>
+    </w:p>
+    <w:p>
+      <w:pPr>
+        <w:jc w:val="both"/>
+        <w:rPr>
+          <w:rFonts w:asciiTheme="majorHAnsi" w:hAnsiTheme="majorHAnsi" w:cstheme="majorHAnsi"/>
+        </w:rPr>
+      </w:pPr>
+    </w:p>
+    <w:p>
+      <w:pPr>
+        <w:jc w:val="both"/>
+        <w:rPr>
+          <w:rFonts w:asciiTheme="majorHAnsi" w:hAnsiTheme="majorHAnsi" w:cstheme="majorHAnsi"/>
+        </w:rPr>
+        <w:sectPr>
+          <w:type w:val="continuous"/>
+          <w:pgSz w:w="12240" w:h="15840"/>
+          <w:pgMar w:top="1440" w:right="1440" w:bottom="1440" w:left="1440" w:header="720" w:footer="720" w:gutter="0"/>
+          <w:cols w:space="720"/>
+          <w:docGrid w:linePitch="360"/>
+        </w:sectPr>
+      </w:pPr>
+    </w:p>
+    <w:p>
+      <w:pPr>
+        <w:jc w:val="both"/>
+        <w:rPr>
+          <w:rFonts w:ascii="Consolas" w:hAnsi="Consolas" w:cs="Consolas"/>
+          <w:i/>
+          <w:sz w:val="22"/>
+        </w:rPr>
+      </w:pPr>
+      <w:r>
+        <w:rPr>
+          <w:rFonts w:ascii="Consolas" w:hAnsi="Consolas" w:cs="Consolas"/>
+          <w:i/>
+          <w:sz w:val="22"/>
+        </w:rPr>
+        <w:t>i</w:t>
+      </w:r>
+      <w:r>
+        <w:rPr>
+          <w:rFonts w:ascii="Consolas" w:hAnsi="Consolas" w:cs="Consolas"/>
+          <w:i/>
+          <w:sz w:val="22"/>
+        </w:rPr>
+        <w:t xml:space="preserve">mport </w:t>
+      </w:r>
+      <w:proofErr w:type="spellStart"/>
+      <w:proofErr w:type="gramStart"/>
+      <w:r>
+        <w:rPr>
+          <w:rFonts w:ascii="Consolas" w:hAnsi="Consolas" w:cs="Consolas"/>
+          <w:i/>
+          <w:sz w:val="22"/>
+        </w:rPr>
+        <w:t>java.util</w:t>
+      </w:r>
+      <w:proofErr w:type="gramEnd"/>
+      <w:r>
+        <w:rPr>
+          <w:rFonts w:ascii="Consolas" w:hAnsi="Consolas" w:cs="Consolas"/>
+          <w:i/>
+          <w:sz w:val="22"/>
+        </w:rPr>
+        <w:t>.Date</w:t>
+      </w:r>
+      <w:proofErr w:type="spellEnd"/>
+      <w:r>
+        <w:rPr>
+          <w:rFonts w:ascii="Consolas" w:hAnsi="Consolas" w:cs="Consolas"/>
+          <w:i/>
+          <w:sz w:val="22"/>
+        </w:rPr>
+        <w:t>;</w:t>
+      </w:r>
+    </w:p>
+    <w:p>
+      <w:pPr>
+        <w:jc w:val="both"/>
+        <w:rPr>
+          <w:rFonts w:ascii="Consolas" w:hAnsi="Consolas" w:cs="Consolas"/>
+          <w:i/>
+          <w:sz w:val="22"/>
+        </w:rPr>
+      </w:pPr>
+      <w:r>
+        <w:rPr>
+          <w:rFonts w:ascii="Consolas" w:hAnsi="Consolas" w:cs="Consolas"/>
+          <w:i/>
+          <w:sz w:val="22"/>
+        </w:rPr>
+        <w:t>p</w:t>
+      </w:r>
+      <w:r>
+        <w:rPr>
+          <w:rFonts w:ascii="Consolas" w:hAnsi="Consolas" w:cs="Consolas"/>
+          <w:i/>
+          <w:sz w:val="22"/>
+        </w:rPr>
+        <w:t>ublic class Conflicts {</w:t>
+      </w:r>
+    </w:p>
+    <w:p>
+      <w:pPr>
+        <w:jc w:val="both"/>
+        <w:rPr>
+          <w:rFonts w:ascii="Consolas" w:hAnsi="Consolas" w:cs="Consolas"/>
+          <w:i/>
+          <w:sz w:val="22"/>
+        </w:rPr>
+      </w:pPr>
+      <w:r>
+        <w:rPr>
+          <w:rFonts w:ascii="Consolas" w:hAnsi="Consolas" w:cs="Consolas"/>
+          <w:i/>
+          <w:sz w:val="22"/>
+        </w:rPr>
+        <w:tab/>
+        <w:t xml:space="preserve">Date </w:t>
+      </w:r>
+      <w:proofErr w:type="spellStart"/>
+      <w:r>
+        <w:rPr>
+          <w:rFonts w:ascii="Consolas" w:hAnsi="Consolas" w:cs="Consolas"/>
+          <w:i/>
+          <w:sz w:val="22"/>
+        </w:rPr>
+        <w:t>date</w:t>
+      </w:r>
+      <w:proofErr w:type="spellEnd"/>
+      <w:r>
+        <w:rPr>
+          <w:rFonts w:ascii="Consolas" w:hAnsi="Consolas" w:cs="Consolas"/>
+          <w:i/>
+          <w:sz w:val="22"/>
+        </w:rPr>
+        <w:t>;</w:t>
+      </w:r>
+    </w:p>
+    <w:p>
+      <w:pPr>
+        <w:jc w:val="both"/>
+        <w:rPr>
+          <w:rFonts w:ascii="Consolas" w:hAnsi="Consolas" w:cs="Consolas"/>
+          <w:i/>
+          <w:sz w:val="22"/>
+        </w:rPr>
+      </w:pPr>
+      <w:r>
+        <w:rPr>
+          <w:rFonts w:ascii="Consolas" w:hAnsi="Consolas" w:cs="Consolas"/>
+          <w:i/>
+          <w:sz w:val="22"/>
+        </w:rPr>
+        <w:tab/>
+      </w:r>
+      <w:proofErr w:type="spellStart"/>
+      <w:proofErr w:type="gramStart"/>
+      <w:r>
+        <w:rPr>
+          <w:rFonts w:ascii="Consolas" w:hAnsi="Consolas" w:cs="Consolas"/>
+          <w:i/>
+          <w:sz w:val="22"/>
+        </w:rPr>
+        <w:t>j</w:t>
+      </w:r>
+      <w:r>
+        <w:rPr>
+          <w:rFonts w:ascii="Consolas" w:hAnsi="Consolas" w:cs="Consolas"/>
+          <w:i/>
+          <w:sz w:val="22"/>
+        </w:rPr>
+        <w:t>ava.sql.Date</w:t>
+      </w:r>
+      <w:proofErr w:type="spellEnd"/>
+      <w:proofErr w:type="gramEnd"/>
+      <w:r>
+        <w:rPr>
+          <w:rFonts w:ascii="Consolas" w:hAnsi="Consolas" w:cs="Consolas"/>
+          <w:i/>
+          <w:sz w:val="22"/>
+        </w:rPr>
+        <w:t xml:space="preserve"> </w:t>
+      </w:r>
+      <w:proofErr w:type="spellStart"/>
+      <w:r>
+        <w:rPr>
+          <w:rFonts w:ascii="Consolas" w:hAnsi="Consolas" w:cs="Consolas"/>
+          <w:i/>
+          <w:sz w:val="22"/>
+        </w:rPr>
+        <w:t>sqlDate</w:t>
+      </w:r>
+      <w:proofErr w:type="spellEnd"/>
+      <w:r>
+        <w:rPr>
+          <w:rFonts w:ascii="Consolas" w:hAnsi="Consolas" w:cs="Consolas"/>
+          <w:i/>
+          <w:sz w:val="22"/>
+        </w:rPr>
+        <w:t>;</w:t>
+      </w:r>
+    </w:p>
+    <w:p>
+      <w:pPr>
+        <w:jc w:val="both"/>
+        <w:rPr>
+          <w:rFonts w:ascii="Consolas" w:hAnsi="Consolas" w:cs="Consolas"/>
+          <w:i/>
+          <w:sz w:val="22"/>
+        </w:rPr>
+      </w:pPr>
+      <w:r>
+        <w:rPr>
+          <w:rFonts w:ascii="Consolas" w:hAnsi="Consolas" w:cs="Consolas"/>
+          <w:i/>
+          <w:sz w:val="22"/>
+        </w:rPr>
+        <w:t>}</w:t>
+      </w:r>
+    </w:p>
+    <w:p>
+      <w:pPr>
+        <w:jc w:val="both"/>
+        <w:rPr>
+          <w:rFonts w:ascii="Consolas" w:hAnsi="Consolas" w:cs="Consolas"/>
+          <w:i/>
+          <w:sz w:val="22"/>
+        </w:rPr>
+      </w:pPr>
+    </w:p>
+    <w:p>
+      <w:pPr>
+        <w:jc w:val="both"/>
+        <w:rPr>
+          <w:rFonts w:ascii="Consolas" w:hAnsi="Consolas" w:cs="Consolas"/>
+          <w:i/>
+          <w:sz w:val="22"/>
+        </w:rPr>
+      </w:pPr>
+      <w:r>
+        <w:rPr>
+          <w:rFonts w:ascii="Consolas" w:hAnsi="Consolas" w:cs="Consolas"/>
+          <w:i/>
+          <w:sz w:val="22"/>
+        </w:rPr>
+        <w:t>p</w:t>
+      </w:r>
+      <w:r>
+        <w:rPr>
+          <w:rFonts w:ascii="Consolas" w:hAnsi="Consolas" w:cs="Consolas"/>
+          <w:i/>
+          <w:sz w:val="22"/>
+        </w:rPr>
+        <w:t>ublic class Conflicts {</w:t>
+      </w:r>
+    </w:p>
+    <w:p>
+      <w:pPr>
+        <w:jc w:val="both"/>
+        <w:rPr>
+          <w:rFonts w:ascii="Consolas" w:hAnsi="Consolas" w:cs="Consolas"/>
+          <w:i/>
+          <w:sz w:val="22"/>
+        </w:rPr>
+      </w:pPr>
+      <w:r>
+        <w:rPr>
+          <w:rFonts w:ascii="Consolas" w:hAnsi="Consolas" w:cs="Consolas"/>
+          <w:i/>
+          <w:sz w:val="22"/>
+        </w:rPr>
+        <w:tab/>
+      </w:r>
+      <w:proofErr w:type="spellStart"/>
+      <w:proofErr w:type="gramStart"/>
+      <w:r>
+        <w:rPr>
+          <w:rFonts w:ascii="Consolas" w:hAnsi="Consolas" w:cs="Consolas"/>
+          <w:i/>
+          <w:sz w:val="22"/>
+        </w:rPr>
+        <w:t>j</w:t>
+      </w:r>
+      <w:r>
+        <w:rPr>
+          <w:rFonts w:ascii="Consolas" w:hAnsi="Consolas" w:cs="Consolas"/>
+          <w:i/>
+          <w:sz w:val="22"/>
+        </w:rPr>
+        <w:t>ava.util</w:t>
+      </w:r>
+      <w:proofErr w:type="gramEnd"/>
+      <w:r>
+        <w:rPr>
+          <w:rFonts w:ascii="Consolas" w:hAnsi="Consolas" w:cs="Consolas"/>
+          <w:i/>
+          <w:sz w:val="22"/>
+        </w:rPr>
+        <w:t>.Date</w:t>
+      </w:r>
+      <w:proofErr w:type="spellEnd"/>
+      <w:r>
+        <w:rPr>
+          <w:rFonts w:ascii="Consolas" w:hAnsi="Consolas" w:cs="Consolas"/>
+          <w:i/>
+          <w:sz w:val="22"/>
+        </w:rPr>
+        <w:t xml:space="preserve"> date;</w:t>
+      </w:r>
+    </w:p>
+    <w:p>
+      <w:pPr>
+        <w:jc w:val="both"/>
+        <w:rPr>
+          <w:rFonts w:ascii="Consolas" w:hAnsi="Consolas" w:cs="Consolas"/>
+          <w:i/>
+          <w:sz w:val="22"/>
+        </w:rPr>
+      </w:pPr>
+      <w:r>
+        <w:rPr>
+          <w:rFonts w:ascii="Consolas" w:hAnsi="Consolas" w:cs="Consolas"/>
+          <w:i/>
+          <w:sz w:val="22"/>
+        </w:rPr>
+        <w:tab/>
+      </w:r>
+      <w:proofErr w:type="spellStart"/>
+      <w:proofErr w:type="gramStart"/>
+      <w:r>
+        <w:rPr>
+          <w:rFonts w:ascii="Consolas" w:hAnsi="Consolas" w:cs="Consolas"/>
+          <w:i/>
+          <w:sz w:val="22"/>
+        </w:rPr>
+        <w:t>j</w:t>
+      </w:r>
+      <w:r>
+        <w:rPr>
+          <w:rFonts w:ascii="Consolas" w:hAnsi="Consolas" w:cs="Consolas"/>
+          <w:i/>
+          <w:sz w:val="22"/>
+        </w:rPr>
+        <w:t>ava.sql.Date</w:t>
+      </w:r>
+      <w:proofErr w:type="spellEnd"/>
+      <w:proofErr w:type="gramEnd"/>
+      <w:r>
+        <w:rPr>
+          <w:rFonts w:ascii="Consolas" w:hAnsi="Consolas" w:cs="Consolas"/>
+          <w:i/>
+          <w:sz w:val="22"/>
+        </w:rPr>
+        <w:t xml:space="preserve"> </w:t>
+      </w:r>
+      <w:proofErr w:type="spellStart"/>
+      <w:r>
+        <w:rPr>
+          <w:rFonts w:ascii="Consolas" w:hAnsi="Consolas" w:cs="Consolas"/>
+          <w:i/>
+          <w:sz w:val="22"/>
+        </w:rPr>
+        <w:t>sqlDate</w:t>
+      </w:r>
+      <w:proofErr w:type="spellEnd"/>
+      <w:r>
+        <w:rPr>
+          <w:rFonts w:ascii="Consolas" w:hAnsi="Consolas" w:cs="Consolas"/>
+          <w:i/>
+          <w:sz w:val="22"/>
+        </w:rPr>
+        <w:t>;</w:t>
+      </w:r>
+    </w:p>
+    <w:p>
+      <w:pPr>
+        <w:jc w:val="both"/>
+        <w:rPr>
+          <w:rFonts w:ascii="Consolas" w:hAnsi="Consolas" w:cs="Consolas"/>
+          <w:i/>
+          <w:sz w:val="22"/>
+        </w:rPr>
+      </w:pPr>
+      <w:r>
+        <w:rPr>
+          <w:rFonts w:ascii="Consolas" w:hAnsi="Consolas" w:cs="Consolas"/>
+          <w:i/>
+          <w:sz w:val="22"/>
+        </w:rPr>
+        <w:t>}</w:t>
+      </w:r>
+    </w:p>
+    <w:p>
+      <w:pPr>
+        <w:jc w:val="both"/>
+        <w:rPr>
+          <w:rFonts w:asciiTheme="majorHAnsi" w:hAnsiTheme="majorHAnsi" w:cstheme="majorHAnsi"/>
+        </w:rPr>
+        <w:sectPr>
+          <w:type w:val="continuous"/>
+          <w:pgSz w:w="12240" w:h="15840"/>
+          <w:pgMar w:top="1440" w:right="1440" w:bottom="1440" w:left="1440" w:header="720" w:footer="720" w:gutter="0"/>
+          <w:cols w:num="2" w:space="720"/>
+          <w:docGrid w:linePitch="360"/>
+        </w:sectPr>
+      </w:pPr>
+    </w:p>
+    <w:p>
+      <w:pPr>
+        <w:jc w:val="both"/>
+        <w:rPr>
+          <w:rFonts w:asciiTheme="majorHAnsi" w:hAnsiTheme="majorHAnsi" w:cstheme="majorHAnsi"/>
+        </w:rPr>
+      </w:pPr>
+    </w:p>
+    <w:p>
+      <w:pPr>
+        <w:jc w:val="both"/>
+        <w:rPr>
+          <w:rFonts w:asciiTheme="majorHAnsi" w:hAnsiTheme="majorHAnsi" w:cstheme="majorHAnsi"/>
+        </w:rPr>
+      </w:pPr>
+      <w:r>
+        <w:rPr>
+          <w:rFonts w:asciiTheme="majorHAnsi" w:hAnsiTheme="majorHAnsi" w:cstheme="majorHAnsi"/>
+        </w:rPr>
+        <w:t xml:space="preserve">Importing both classes using the </w:t>
+      </w:r>
+      <w:proofErr w:type="spellStart"/>
+      <w:r>
+        <w:rPr>
+          <w:rFonts w:asciiTheme="majorHAnsi" w:hAnsiTheme="majorHAnsi" w:cstheme="majorHAnsi"/>
+        </w:rPr>
+        <w:t>classnames</w:t>
+      </w:r>
+      <w:proofErr w:type="spellEnd"/>
+      <w:r>
+        <w:rPr>
+          <w:rFonts w:asciiTheme="majorHAnsi" w:hAnsiTheme="majorHAnsi" w:cstheme="majorHAnsi"/>
+        </w:rPr>
+        <w:t xml:space="preserve"> or the wildcard, would be recognized by java as code error and will not compile.</w:t>
+      </w:r>
+    </w:p>
+    <w:p>
+      <w:pPr>
+        <w:jc w:val="both"/>
+        <w:rPr>
+          <w:rFonts w:asciiTheme="majorHAnsi" w:hAnsiTheme="majorHAnsi" w:cstheme="majorHAnsi"/>
+        </w:rPr>
+      </w:pPr>
+    </w:p>
+    <w:p>
+      <w:pPr>
+        <w:jc w:val="both"/>
+        <w:rPr>
+          <w:rFonts w:asciiTheme="majorHAnsi" w:hAnsiTheme="majorHAnsi" w:cstheme="majorHAnsi"/>
+          <w:u w:val="single"/>
+        </w:rPr>
+      </w:pPr>
+      <w:r>
+        <w:rPr>
+          <w:rFonts w:asciiTheme="majorHAnsi" w:hAnsiTheme="majorHAnsi" w:cstheme="majorHAnsi"/>
+          <w:u w:val="single"/>
+        </w:rPr>
+        <w:t>Creating Objects.</w:t>
+      </w:r>
+    </w:p>
+    <w:p>
+      <w:pPr>
+        <w:jc w:val="both"/>
+        <w:rPr>
+          <w:rFonts w:asciiTheme="majorHAnsi" w:hAnsiTheme="majorHAnsi" w:cstheme="majorHAnsi"/>
+        </w:rPr>
+      </w:pPr>
+      <w:r>
+        <w:rPr>
+          <w:rFonts w:asciiTheme="majorHAnsi" w:hAnsiTheme="majorHAnsi" w:cstheme="majorHAnsi"/>
+        </w:rPr>
+        <w:t xml:space="preserve">To create an instance of a class, the keyword ‘new’ is used. E.g.: Random r = new </w:t>
+      </w:r>
+      <w:proofErr w:type="gramStart"/>
+      <w:r>
+        <w:rPr>
+          <w:rFonts w:asciiTheme="majorHAnsi" w:hAnsiTheme="majorHAnsi" w:cstheme="majorHAnsi"/>
+        </w:rPr>
+        <w:t>Random(</w:t>
+      </w:r>
+      <w:proofErr w:type="gramEnd"/>
+      <w:r>
+        <w:rPr>
+          <w:rFonts w:asciiTheme="majorHAnsi" w:hAnsiTheme="majorHAnsi" w:cstheme="majorHAnsi"/>
+        </w:rPr>
+        <w:t>);</w:t>
+      </w:r>
+    </w:p>
+    <w:p>
+      <w:pPr>
+        <w:jc w:val="both"/>
+        <w:rPr>
+          <w:rFonts w:asciiTheme="majorHAnsi" w:hAnsiTheme="majorHAnsi" w:cstheme="majorHAnsi"/>
+        </w:rPr>
+      </w:pPr>
+      <w:proofErr w:type="gramStart"/>
+      <w:r>
+        <w:rPr>
+          <w:rFonts w:asciiTheme="majorHAnsi" w:hAnsiTheme="majorHAnsi" w:cstheme="majorHAnsi"/>
+        </w:rPr>
+        <w:t>Random(</w:t>
+      </w:r>
+      <w:proofErr w:type="gramEnd"/>
+      <w:r>
+        <w:rPr>
+          <w:rFonts w:asciiTheme="majorHAnsi" w:hAnsiTheme="majorHAnsi" w:cstheme="majorHAnsi"/>
+        </w:rPr>
+        <w:t>) is a constructor. The purpose of the constructor is to initialize fields. It must match the name of the class and there isn’t any return type in the method signature.</w:t>
+      </w:r>
+    </w:p>
+    <w:p>
+      <w:pPr>
+        <w:jc w:val="both"/>
+        <w:rPr>
+          <w:rFonts w:asciiTheme="majorHAnsi" w:hAnsiTheme="majorHAnsi" w:cstheme="majorHAnsi"/>
+        </w:rPr>
+      </w:pPr>
+    </w:p>
+    <w:p>
+      <w:pPr>
+        <w:jc w:val="both"/>
+        <w:rPr>
+          <w:rFonts w:asciiTheme="majorHAnsi" w:hAnsiTheme="majorHAnsi" w:cstheme="majorHAnsi"/>
+        </w:rPr>
+      </w:pPr>
+      <w:r>
+        <w:rPr>
+          <w:rFonts w:asciiTheme="majorHAnsi" w:hAnsiTheme="majorHAnsi" w:cstheme="majorHAnsi"/>
+        </w:rPr>
+        <w:t>Order of initi</w:t>
+      </w:r>
+      <w:r>
+        <w:rPr>
+          <w:rFonts w:asciiTheme="majorHAnsi" w:hAnsiTheme="majorHAnsi" w:cstheme="majorHAnsi"/>
+        </w:rPr>
+        <w:t>alization: fields and instance initializers blocks are run in the order in which they appear in the file. However, the constructor runs after all fields and instance initializers blocks have run.</w:t>
+      </w:r>
+    </w:p>
+    <w:p>
+      <w:pPr>
+        <w:jc w:val="both"/>
+        <w:rPr>
+          <w:rFonts w:asciiTheme="majorHAnsi" w:hAnsiTheme="majorHAnsi" w:cstheme="majorHAnsi"/>
+        </w:rPr>
+      </w:pPr>
+      <w:r>
+        <w:rPr>
+          <w:rFonts w:asciiTheme="majorHAnsi" w:hAnsiTheme="majorHAnsi" w:cstheme="majorHAnsi"/>
+        </w:rPr>
+        <w:t xml:space="preserve">Instance Initializer example: </w:t>
+      </w:r>
+      <w:proofErr w:type="gramStart"/>
+      <w:r>
+        <w:rPr>
+          <w:rFonts w:ascii="Consolas" w:hAnsi="Consolas" w:cs="Consolas"/>
+          <w:i/>
+          <w:sz w:val="22"/>
+        </w:rPr>
+        <w:t xml:space="preserve">{ </w:t>
+      </w:r>
+      <w:proofErr w:type="spellStart"/>
+      <w:r>
+        <w:rPr>
+          <w:rFonts w:ascii="Consolas" w:hAnsi="Consolas" w:cs="Consolas"/>
+          <w:i/>
+          <w:sz w:val="22"/>
+        </w:rPr>
+        <w:t>System.out.println</w:t>
+      </w:r>
+      <w:proofErr w:type="spellEnd"/>
+      <w:proofErr w:type="gramEnd"/>
+      <w:r>
+        <w:rPr>
+          <w:rFonts w:ascii="Consolas" w:hAnsi="Consolas" w:cs="Consolas"/>
+          <w:i/>
+          <w:sz w:val="22"/>
+        </w:rPr>
+        <w:t>(“</w:t>
+      </w:r>
+      <w:r>
+        <w:rPr>
+          <w:rFonts w:ascii="Consolas" w:hAnsi="Consolas" w:cs="Consolas"/>
+          <w:i/>
+          <w:sz w:val="22"/>
+        </w:rPr>
+        <w:t>s</w:t>
+      </w:r>
+      <w:r>
+        <w:rPr>
+          <w:rFonts w:ascii="Consolas" w:hAnsi="Consolas" w:cs="Consolas"/>
+          <w:i/>
+          <w:sz w:val="22"/>
+        </w:rPr>
+        <w:t>etting constructor”); }</w:t>
+      </w:r>
+    </w:p>
+    <w:p>
+      <w:pPr>
+        <w:jc w:val="both"/>
+        <w:rPr>
+          <w:rFonts w:asciiTheme="majorHAnsi" w:hAnsiTheme="majorHAnsi" w:cstheme="majorHAnsi"/>
+        </w:rPr>
+      </w:pPr>
+    </w:p>
+    <w:p>
+      <w:pPr>
+        <w:jc w:val="both"/>
+        <w:rPr>
+          <w:rFonts w:asciiTheme="majorHAnsi" w:hAnsiTheme="majorHAnsi" w:cstheme="majorHAnsi"/>
+          <w:u w:val="single"/>
+        </w:rPr>
+      </w:pPr>
+      <w:r>
+        <w:rPr>
+          <w:rFonts w:asciiTheme="majorHAnsi" w:hAnsiTheme="majorHAnsi" w:cstheme="majorHAnsi"/>
+          <w:u w:val="single"/>
+        </w:rPr>
+        <w:t>Data types.</w:t>
+      </w:r>
+    </w:p>
+    <w:p>
+      <w:pPr>
+        <w:jc w:val="both"/>
+        <w:rPr>
+          <w:rFonts w:asciiTheme="majorHAnsi" w:hAnsiTheme="majorHAnsi" w:cstheme="majorHAnsi"/>
+        </w:rPr>
+      </w:pPr>
+      <w:r>
+        <w:rPr>
+          <w:rFonts w:asciiTheme="majorHAnsi" w:hAnsiTheme="majorHAnsi" w:cstheme="majorHAnsi"/>
+        </w:rPr>
+        <w:t xml:space="preserve">Java contains two types of data: primitives and reference types. There are 8 </w:t>
+      </w:r>
+      <w:r>
+        <w:rPr>
+          <w:rFonts w:asciiTheme="majorHAnsi" w:hAnsiTheme="majorHAnsi" w:cstheme="majorHAnsi"/>
+          <w:u w:val="single"/>
+        </w:rPr>
+        <w:t>primitives</w:t>
+      </w:r>
+      <w:r>
+        <w:rPr>
+          <w:rFonts w:asciiTheme="majorHAnsi" w:hAnsiTheme="majorHAnsi" w:cstheme="majorHAnsi"/>
+        </w:rPr>
+        <w:t xml:space="preserve"> types built in the Java language:</w:t>
+      </w:r>
+    </w:p>
+    <w:p>
+      <w:pPr>
+        <w:jc w:val="both"/>
+        <w:rPr>
+          <w:rFonts w:asciiTheme="majorHAnsi" w:hAnsiTheme="majorHAnsi" w:cstheme="majorHAnsi"/>
+        </w:rPr>
+      </w:pPr>
+    </w:p>
+    <w:tbl>
+      <w:tblPr>
+        <w:tblStyle w:val="PlainTable4"/>
+        <w:tblW w:w="7020" w:type="dxa"/>
+        <w:tblInd w:w="810" w:type="dxa"/>
+        <w:tblLook w:val="04A0" w:firstRow="1" w:lastRow="0" w:firstColumn="1" w:lastColumn="0" w:noHBand="0" w:noVBand="1"/>
+      </w:tblPr>
+      <w:tblGrid>
+        <w:gridCol w:w="1170"/>
+        <w:gridCol w:w="2070"/>
+        <w:gridCol w:w="2250"/>
+        <w:gridCol w:w="1530"/>
+      </w:tblGrid>
+      <w:tr>
+        <w:trPr>
+          <w:cnfStyle w:val="100000000000" w:firstRow="1" w:lastRow="0" w:firstColumn="0" w:lastColumn="0" w:oddVBand="0" w:evenVBand="0" w:oddHBand="0" w:evenHBand="0" w:firstRowFirstColumn="0" w:firstRowLastColumn="0" w:lastRowFirstColumn="0" w:lastRowLastColumn="0"/>
+        </w:trPr>
+        <w:tc>
+          <w:tcPr>
+            <w:cnfStyle w:val="001000000000" w:firstRow="0" w:lastRow="0" w:firstColumn="1" w:lastColumn="0" w:oddVBand="0" w:evenVBand="0" w:oddHBand="0" w:evenHBand="0" w:firstRowFirstColumn="0" w:firstRowLastColumn="0" w:lastRowFirstColumn="0" w:lastRowLastColumn="0"/>
+            <w:tcW w:w="1170" w:type="dxa"/>
+          </w:tcPr>
+          <w:p>
+            <w:pPr>
+              <w:jc w:val="both"/>
+              <w:rPr>
+                <w:rFonts w:asciiTheme="majorHAnsi" w:hAnsiTheme="majorHAnsi" w:cstheme="majorHAnsi"/>
+                <w:b w:val="0"/>
+                <w:sz w:val="22"/>
+                <w:szCs w:val="22"/>
+              </w:rPr>
+            </w:pPr>
+            <w:proofErr w:type="spellStart"/>
+            <w:r>
+              <w:rPr>
+                <w:rFonts w:asciiTheme="majorHAnsi" w:hAnsiTheme="majorHAnsi" w:cstheme="majorHAnsi"/>
+                <w:b w:val="0"/>
+                <w:sz w:val="22"/>
+                <w:szCs w:val="22"/>
+              </w:rPr>
+              <w:t>boolean</w:t>
+            </w:r>
+            <w:proofErr w:type="spellEnd"/>
+          </w:p>
+        </w:tc>
+        <w:tc>
+          <w:tcPr>
+            <w:tcW w:w="2070" w:type="dxa"/>
+          </w:tcPr>
+          <w:p>
+            <w:pPr>
+              <w:jc w:val="both"/>
+              <w:cnfStyle w:val="100000000000" w:firstRow="1" w:lastRow="0" w:firstColumn="0" w:lastColumn="0" w:oddVBand="0" w:evenVBand="0" w:oddHBand="0" w:evenHBand="0" w:firstRowFirstColumn="0" w:firstRowLastColumn="0" w:lastRowFirstColumn="0" w:lastRowLastColumn="0"/>
+              <w:rPr>
+                <w:rFonts w:asciiTheme="majorHAnsi" w:hAnsiTheme="majorHAnsi" w:cstheme="majorHAnsi"/>
+                <w:b w:val="0"/>
+                <w:sz w:val="22"/>
+                <w:szCs w:val="22"/>
+              </w:rPr>
+            </w:pPr>
+            <w:r>
+              <w:rPr>
+                <w:rFonts w:asciiTheme="majorHAnsi" w:hAnsiTheme="majorHAnsi" w:cstheme="majorHAnsi"/>
+                <w:b w:val="0"/>
+                <w:sz w:val="22"/>
+                <w:szCs w:val="22"/>
+              </w:rPr>
+              <w:t>true or false</w:t>
+            </w:r>
+          </w:p>
+        </w:tc>
+        <w:tc>
+          <w:tcPr>
+            <w:tcW w:w="2250" w:type="dxa"/>
+          </w:tcPr>
+          <w:p>
+            <w:pPr>
+              <w:jc w:val="both"/>
+              <w:cnfStyle w:val="100000000000" w:firstRow="1" w:lastRow="0" w:firstColumn="0" w:lastColumn="0" w:oddVBand="0" w:evenVBand="0" w:oddHBand="0" w:evenHBand="0" w:firstRowFirstColumn="0" w:firstRowLastColumn="0" w:lastRowFirstColumn="0" w:lastRowLastColumn="0"/>
+              <w:rPr>
+                <w:rFonts w:asciiTheme="majorHAnsi" w:hAnsiTheme="majorHAnsi" w:cstheme="majorHAnsi"/>
+                <w:b w:val="0"/>
+                <w:sz w:val="22"/>
+                <w:szCs w:val="22"/>
+              </w:rPr>
+            </w:pPr>
+          </w:p>
+        </w:tc>
+        <w:tc>
+          <w:tcPr>
+            <w:tcW w:w="1530" w:type="dxa"/>
+          </w:tcPr>
+          <w:p>
+            <w:pPr>
+              <w:jc w:val="both"/>
+              <w:cnfStyle w:val="100000000000" w:firstRow="1" w:lastRow="0" w:firstColumn="0" w:lastColumn="0" w:oddVBand="0" w:evenVBand="0" w:oddHBand="0" w:evenHBand="0" w:firstRowFirstColumn="0" w:firstRowLastColumn="0" w:lastRowFirstColumn="0" w:lastRowLastColumn="0"/>
+              <w:rPr>
+                <w:rFonts w:asciiTheme="majorHAnsi" w:hAnsiTheme="majorHAnsi" w:cstheme="majorHAnsi"/>
+                <w:b w:val="0"/>
+                <w:sz w:val="22"/>
+                <w:szCs w:val="22"/>
+              </w:rPr>
+            </w:pPr>
+            <w:r>
+              <w:rPr>
+                <w:rFonts w:asciiTheme="majorHAnsi" w:hAnsiTheme="majorHAnsi" w:cstheme="majorHAnsi"/>
+                <w:b w:val="0"/>
+                <w:sz w:val="22"/>
+                <w:szCs w:val="22"/>
+              </w:rPr>
+              <w:t>true</w:t>
+            </w:r>
+          </w:p>
+        </w:tc>
+      </w:tr>
+      <w:tr>
+        <w:trPr>
+          <w:cnfStyle w:val="000000100000" w:firstRow="0" w:lastRow="0" w:firstColumn="0" w:lastColumn="0" w:oddVBand="0" w:evenVBand="0" w:oddHBand="1" w:evenHBand="0" w:firstRowFirstColumn="0" w:firstRowLastColumn="0" w:lastRowFirstColumn="0" w:lastRowLastColumn="0"/>
+        </w:trPr>
+        <w:tc>
+          <w:tcPr>
+            <w:cnfStyle w:val="001000000000" w:firstRow="0" w:lastRow="0" w:firstColumn="1" w:lastColumn="0" w:oddVBand="0" w:evenVBand="0" w:oddHBand="0" w:evenHBand="0" w:firstRowFirstColumn="0" w:firstRowLastColumn="0" w:lastRowFirstColumn="0" w:lastRowLastColumn="0"/>
+            <w:tcW w:w="1170" w:type="dxa"/>
+          </w:tcPr>
+          <w:p>
+            <w:pPr>
+              <w:jc w:val="both"/>
+              <w:rPr>
+                <w:rFonts w:asciiTheme="majorHAnsi" w:hAnsiTheme="majorHAnsi" w:cstheme="majorHAnsi"/>
+                <w:b w:val="0"/>
+                <w:sz w:val="22"/>
+                <w:szCs w:val="22"/>
+              </w:rPr>
+            </w:pPr>
+            <w:r>
+              <w:rPr>
+                <w:rFonts w:asciiTheme="majorHAnsi" w:hAnsiTheme="majorHAnsi" w:cstheme="majorHAnsi"/>
+                <w:b w:val="0"/>
+                <w:sz w:val="22"/>
+                <w:szCs w:val="22"/>
+              </w:rPr>
+              <w:t>byte</w:t>
+            </w:r>
+          </w:p>
+        </w:tc>
+        <w:tc>
+          <w:tcPr>
+            <w:tcW w:w="2070" w:type="dxa"/>
+          </w:tcPr>
+          <w:p>
+            <w:pPr>
+              <w:jc w:val="both"/>
+              <w:cnfStyle w:val="000000100000" w:firstRow="0" w:lastRow="0" w:firstColumn="0" w:lastColumn="0" w:oddVBand="0" w:evenVBand="0" w:oddHBand="1" w:evenHBand="0" w:firstRowFirstColumn="0" w:firstRowLastColumn="0" w:lastRowFirstColumn="0" w:lastRowLastColumn="0"/>
+              <w:rPr>
+                <w:rFonts w:asciiTheme="majorHAnsi" w:hAnsiTheme="majorHAnsi" w:cstheme="majorHAnsi"/>
+                <w:sz w:val="22"/>
+                <w:szCs w:val="22"/>
+              </w:rPr>
+            </w:pPr>
+            <w:r>
+              <w:rPr>
+                <w:rFonts w:asciiTheme="majorHAnsi" w:hAnsiTheme="majorHAnsi" w:cstheme="majorHAnsi"/>
+                <w:sz w:val="22"/>
+                <w:szCs w:val="22"/>
+              </w:rPr>
+              <w:t>8-bit integral</w:t>
+            </w:r>
+          </w:p>
+        </w:tc>
+        <w:tc>
+          <w:tcPr>
+            <w:tcW w:w="2250" w:type="dxa"/>
+          </w:tcPr>
+          <w:p>
+            <w:pPr>
+              <w:jc w:val="both"/>
+              <w:cnfStyle w:val="000000100000" w:firstRow="0" w:lastRow="0" w:firstColumn="0" w:lastColumn="0" w:oddVBand="0" w:evenVBand="0" w:oddHBand="1" w:evenHBand="0" w:firstRowFirstColumn="0" w:firstRowLastColumn="0" w:lastRowFirstColumn="0" w:lastRowLastColumn="0"/>
+              <w:rPr>
+                <w:rFonts w:asciiTheme="majorHAnsi" w:hAnsiTheme="majorHAnsi" w:cstheme="majorHAnsi"/>
+                <w:sz w:val="22"/>
+                <w:szCs w:val="22"/>
+              </w:rPr>
+            </w:pPr>
+            <w:r>
+              <w:rPr>
+                <w:rFonts w:asciiTheme="majorHAnsi" w:hAnsiTheme="majorHAnsi" w:cstheme="majorHAnsi"/>
+                <w:sz w:val="22"/>
+                <w:szCs w:val="22"/>
+              </w:rPr>
+              <w:t>2</w:t>
+            </w:r>
+            <w:r>
+              <w:rPr>
+                <w:rFonts w:asciiTheme="majorHAnsi" w:hAnsiTheme="majorHAnsi" w:cstheme="majorHAnsi"/>
+                <w:sz w:val="22"/>
+                <w:szCs w:val="22"/>
+                <w:vertAlign w:val="superscript"/>
+              </w:rPr>
+              <w:t>8</w:t>
+            </w:r>
+            <w:r>
+              <w:rPr>
+                <w:rFonts w:asciiTheme="majorHAnsi" w:hAnsiTheme="majorHAnsi" w:cstheme="majorHAnsi"/>
+                <w:sz w:val="22"/>
+                <w:szCs w:val="22"/>
+                <w:vertAlign w:val="superscript"/>
+              </w:rPr>
+              <w:t xml:space="preserve"> </w:t>
+            </w:r>
+            <w:r>
+              <w:rPr>
+                <w:rFonts w:asciiTheme="majorHAnsi" w:hAnsiTheme="majorHAnsi" w:cstheme="majorHAnsi"/>
+                <w:sz w:val="22"/>
+                <w:szCs w:val="22"/>
+              </w:rPr>
+              <w:t>= 2*2=4*28*2=</w:t>
+            </w:r>
+          </w:p>
+          <w:p>
+            <w:pPr>
+              <w:jc w:val="both"/>
+              <w:cnfStyle w:val="000000100000" w:firstRow="0" w:lastRow="0" w:firstColumn="0" w:lastColumn="0" w:oddVBand="0" w:evenVBand="0" w:oddHBand="1" w:evenHBand="0" w:firstRowFirstColumn="0" w:firstRowLastColumn="0" w:lastRowFirstColumn="0" w:lastRowLastColumn="0"/>
+              <w:rPr>
+                <w:rFonts w:asciiTheme="majorHAnsi" w:hAnsiTheme="majorHAnsi" w:cstheme="majorHAnsi"/>
+                <w:sz w:val="22"/>
+                <w:szCs w:val="22"/>
+              </w:rPr>
+            </w:pPr>
+            <w:r>
+              <w:rPr>
+                <w:rFonts w:asciiTheme="majorHAnsi" w:hAnsiTheme="majorHAnsi" w:cstheme="majorHAnsi"/>
+                <w:sz w:val="22"/>
+                <w:szCs w:val="22"/>
+              </w:rPr>
+              <w:t>16*2=32*2=64*2= 128*5=256</w:t>
+            </w:r>
+          </w:p>
+          <w:p>
+            <w:pPr>
+              <w:jc w:val="both"/>
+              <w:cnfStyle w:val="000000100000" w:firstRow="0" w:lastRow="0" w:firstColumn="0" w:lastColumn="0" w:oddVBand="0" w:evenVBand="0" w:oddHBand="1" w:evenHBand="0" w:firstRowFirstColumn="0" w:firstRowLastColumn="0" w:lastRowFirstColumn="0" w:lastRowLastColumn="0"/>
+              <w:rPr>
+                <w:rFonts w:asciiTheme="majorHAnsi" w:hAnsiTheme="majorHAnsi" w:cstheme="majorHAnsi"/>
+                <w:sz w:val="22"/>
+                <w:szCs w:val="22"/>
+              </w:rPr>
+            </w:pPr>
+            <w:r>
+              <w:rPr>
+                <w:rFonts w:asciiTheme="majorHAnsi" w:hAnsiTheme="majorHAnsi" w:cstheme="majorHAnsi"/>
+                <w:sz w:val="22"/>
+                <w:szCs w:val="22"/>
+              </w:rPr>
+              <w:t>This means the range for byte is -128 to 127</w:t>
+            </w:r>
+          </w:p>
+        </w:tc>
+        <w:tc>
+          <w:tcPr>
+            <w:tcW w:w="1530" w:type="dxa"/>
+          </w:tcPr>
+          <w:p>
+            <w:pPr>
+              <w:jc w:val="both"/>
+              <w:cnfStyle w:val="000000100000" w:firstRow="0" w:lastRow="0" w:firstColumn="0" w:lastColumn="0" w:oddVBand="0" w:evenVBand="0" w:oddHBand="1" w:evenHBand="0" w:firstRowFirstColumn="0" w:firstRowLastColumn="0" w:lastRowFirstColumn="0" w:lastRowLastColumn="0"/>
+              <w:rPr>
+                <w:rFonts w:asciiTheme="majorHAnsi" w:hAnsiTheme="majorHAnsi" w:cstheme="majorHAnsi"/>
+                <w:sz w:val="22"/>
+                <w:szCs w:val="22"/>
+              </w:rPr>
+            </w:pPr>
+            <w:r>
+              <w:rPr>
+                <w:rFonts w:asciiTheme="majorHAnsi" w:hAnsiTheme="majorHAnsi" w:cstheme="majorHAnsi"/>
+                <w:sz w:val="22"/>
+                <w:szCs w:val="22"/>
+              </w:rPr>
+              <w:t>123</w:t>
+            </w:r>
+          </w:p>
+        </w:tc>
+      </w:tr>
+      <w:tr>
+        <w:tc>
+          <w:tcPr>
+            <w:cnfStyle w:val="001000000000" w:firstRow="0" w:lastRow="0" w:firstColumn="1" w:lastColumn="0" w:oddVBand="0" w:evenVBand="0" w:oddHBand="0" w:evenHBand="0" w:firstRowFirstColumn="0" w:firstRowLastColumn="0" w:lastRowFirstColumn="0" w:lastRowLastColumn="0"/>
+            <w:tcW w:w="1170" w:type="dxa"/>
+          </w:tcPr>
+          <w:p>
+            <w:pPr>
+              <w:jc w:val="both"/>
+              <w:rPr>
+                <w:rFonts w:asciiTheme="majorHAnsi" w:hAnsiTheme="majorHAnsi" w:cstheme="majorHAnsi"/>
+                <w:b w:val="0"/>
+                <w:sz w:val="22"/>
+                <w:szCs w:val="22"/>
+              </w:rPr>
+            </w:pPr>
+            <w:r>
+              <w:rPr>
+                <w:rFonts w:asciiTheme="majorHAnsi" w:hAnsiTheme="majorHAnsi" w:cstheme="majorHAnsi"/>
+                <w:b w:val="0"/>
+                <w:sz w:val="22"/>
+                <w:szCs w:val="22"/>
+              </w:rPr>
+              <w:t>short</w:t>
+            </w:r>
+          </w:p>
+        </w:tc>
+        <w:tc>
+          <w:tcPr>
+            <w:tcW w:w="2070" w:type="dxa"/>
+          </w:tcPr>
+          <w:p>
+            <w:pPr>
+              <w:jc w:val="both"/>
+              <w:cnfStyle w:val="000000000000" w:firstRow="0" w:lastRow="0" w:firstColumn="0" w:lastColumn="0" w:oddVBand="0" w:evenVBand="0" w:oddHBand="0" w:evenHBand="0" w:firstRowFirstColumn="0" w:firstRowLastColumn="0" w:lastRowFirstColumn="0" w:lastRowLastColumn="0"/>
+              <w:rPr>
+                <w:rFonts w:asciiTheme="majorHAnsi" w:hAnsiTheme="majorHAnsi" w:cstheme="majorHAnsi"/>
+                <w:sz w:val="22"/>
+                <w:szCs w:val="22"/>
+              </w:rPr>
+            </w:pPr>
+            <w:r>
+              <w:rPr>
+                <w:rFonts w:asciiTheme="majorHAnsi" w:hAnsiTheme="majorHAnsi" w:cstheme="majorHAnsi"/>
+                <w:sz w:val="22"/>
+                <w:szCs w:val="22"/>
+              </w:rPr>
+              <w:t>16-bit integral</w:t>
+            </w:r>
+          </w:p>
+        </w:tc>
+        <w:tc>
+          <w:tcPr>
+            <w:tcW w:w="2250" w:type="dxa"/>
+          </w:tcPr>
+          <w:p>
+            <w:pPr>
+              <w:jc w:val="both"/>
+              <w:cnfStyle w:val="000000000000" w:firstRow="0" w:lastRow="0" w:firstColumn="0" w:lastColumn="0" w:oddVBand="0" w:evenVBand="0" w:oddHBand="0" w:evenHBand="0" w:firstRowFirstColumn="0" w:firstRowLastColumn="0" w:lastRowFirstColumn="0" w:lastRowLastColumn="0"/>
+              <w:rPr>
+                <w:rFonts w:asciiTheme="majorHAnsi" w:hAnsiTheme="majorHAnsi" w:cstheme="majorHAnsi"/>
+                <w:sz w:val="22"/>
+                <w:szCs w:val="22"/>
+              </w:rPr>
+            </w:pPr>
+            <w:r>
+              <w:rPr>
+                <w:rFonts w:asciiTheme="majorHAnsi" w:hAnsiTheme="majorHAnsi" w:cstheme="majorHAnsi"/>
+                <w:sz w:val="22"/>
+                <w:szCs w:val="22"/>
+              </w:rPr>
+              <w:t>2</w:t>
+            </w:r>
+            <w:r>
+              <w:rPr>
+                <w:rFonts w:asciiTheme="majorHAnsi" w:hAnsiTheme="majorHAnsi" w:cstheme="majorHAnsi"/>
+                <w:sz w:val="22"/>
+                <w:szCs w:val="22"/>
+                <w:vertAlign w:val="superscript"/>
+              </w:rPr>
+              <w:t>16</w:t>
+            </w:r>
+          </w:p>
+        </w:tc>
+        <w:tc>
+          <w:tcPr>
+            <w:tcW w:w="1530" w:type="dxa"/>
+          </w:tcPr>
+          <w:p>
+            <w:pPr>
+              <w:jc w:val="both"/>
+              <w:cnfStyle w:val="000000000000" w:firstRow="0" w:lastRow="0" w:firstColumn="0" w:lastColumn="0" w:oddVBand="0" w:evenVBand="0" w:oddHBand="0" w:evenHBand="0" w:firstRowFirstColumn="0" w:firstRowLastColumn="0" w:lastRowFirstColumn="0" w:lastRowLastColumn="0"/>
+              <w:rPr>
+                <w:rFonts w:asciiTheme="majorHAnsi" w:hAnsiTheme="majorHAnsi" w:cstheme="majorHAnsi"/>
+                <w:sz w:val="22"/>
+                <w:szCs w:val="22"/>
+              </w:rPr>
+            </w:pPr>
+            <w:r>
+              <w:rPr>
+                <w:rFonts w:asciiTheme="majorHAnsi" w:hAnsiTheme="majorHAnsi" w:cstheme="majorHAnsi"/>
+                <w:sz w:val="22"/>
+                <w:szCs w:val="22"/>
+              </w:rPr>
+              <w:t>123</w:t>
+            </w:r>
+          </w:p>
+        </w:tc>
+      </w:tr>
+      <w:tr>
+        <w:trPr>
+          <w:cnfStyle w:val="000000100000" w:firstRow="0" w:lastRow="0" w:firstColumn="0" w:lastColumn="0" w:oddVBand="0" w:evenVBand="0" w:oddHBand="1" w:evenHBand="0" w:firstRowFirstColumn="0" w:firstRowLastColumn="0" w:lastRowFirstColumn="0" w:lastRowLastColumn="0"/>
+        </w:trPr>
+        <w:tc>
+          <w:tcPr>
+            <w:cnfStyle w:val="001000000000" w:firstRow="0" w:lastRow="0" w:firstColumn="1" w:lastColumn="0" w:oddVBand="0" w:evenVBand="0" w:oddHBand="0" w:evenHBand="0" w:firstRowFirstColumn="0" w:firstRowLastColumn="0" w:lastRowFirstColumn="0" w:lastRowLastColumn="0"/>
+            <w:tcW w:w="1170" w:type="dxa"/>
+          </w:tcPr>
+          <w:p>
+            <w:pPr>
+              <w:jc w:val="both"/>
+              <w:rPr>
+                <w:rFonts w:asciiTheme="majorHAnsi" w:hAnsiTheme="majorHAnsi" w:cstheme="majorHAnsi"/>
+                <w:b w:val="0"/>
+                <w:sz w:val="22"/>
+                <w:szCs w:val="22"/>
+              </w:rPr>
+            </w:pPr>
+            <w:proofErr w:type="spellStart"/>
+            <w:r>
+              <w:rPr>
+                <w:rFonts w:asciiTheme="majorHAnsi" w:hAnsiTheme="majorHAnsi" w:cstheme="majorHAnsi"/>
+                <w:b w:val="0"/>
+                <w:sz w:val="22"/>
+                <w:szCs w:val="22"/>
+              </w:rPr>
+              <w:lastRenderedPageBreak/>
+              <w:t>int</w:t>
+            </w:r>
+            <w:proofErr w:type="spellEnd"/>
+          </w:p>
+        </w:tc>
+        <w:tc>
+          <w:tcPr>
+            <w:tcW w:w="2070" w:type="dxa"/>
+          </w:tcPr>
+          <w:p>
+            <w:pPr>
+              <w:jc w:val="both"/>
+              <w:cnfStyle w:val="000000100000" w:firstRow="0" w:lastRow="0" w:firstColumn="0" w:lastColumn="0" w:oddVBand="0" w:evenVBand="0" w:oddHBand="1" w:evenHBand="0" w:firstRowFirstColumn="0" w:firstRowLastColumn="0" w:lastRowFirstColumn="0" w:lastRowLastColumn="0"/>
+              <w:rPr>
+                <w:rFonts w:asciiTheme="majorHAnsi" w:hAnsiTheme="majorHAnsi" w:cstheme="majorHAnsi"/>
+                <w:sz w:val="22"/>
+                <w:szCs w:val="22"/>
+              </w:rPr>
+            </w:pPr>
+            <w:r>
+              <w:rPr>
+                <w:rFonts w:asciiTheme="majorHAnsi" w:hAnsiTheme="majorHAnsi" w:cstheme="majorHAnsi"/>
+                <w:sz w:val="22"/>
+                <w:szCs w:val="22"/>
+              </w:rPr>
+              <w:t>32-bit integral</w:t>
+            </w:r>
+          </w:p>
+        </w:tc>
+        <w:tc>
+          <w:tcPr>
+            <w:tcW w:w="2250" w:type="dxa"/>
+          </w:tcPr>
+          <w:p>
+            <w:pPr>
+              <w:jc w:val="both"/>
+              <w:cnfStyle w:val="000000100000" w:firstRow="0" w:lastRow="0" w:firstColumn="0" w:lastColumn="0" w:oddVBand="0" w:evenVBand="0" w:oddHBand="1" w:evenHBand="0" w:firstRowFirstColumn="0" w:firstRowLastColumn="0" w:lastRowFirstColumn="0" w:lastRowLastColumn="0"/>
+              <w:rPr>
+                <w:rFonts w:asciiTheme="majorHAnsi" w:hAnsiTheme="majorHAnsi" w:cstheme="majorHAnsi"/>
+                <w:sz w:val="22"/>
+                <w:szCs w:val="22"/>
+              </w:rPr>
+            </w:pPr>
+            <w:r>
+              <w:rPr>
+                <w:rFonts w:asciiTheme="majorHAnsi" w:hAnsiTheme="majorHAnsi" w:cstheme="majorHAnsi"/>
+                <w:sz w:val="22"/>
+                <w:szCs w:val="22"/>
+              </w:rPr>
+              <w:t>2</w:t>
+            </w:r>
+            <w:r>
+              <w:rPr>
+                <w:rFonts w:asciiTheme="majorHAnsi" w:hAnsiTheme="majorHAnsi" w:cstheme="majorHAnsi"/>
+                <w:sz w:val="22"/>
+                <w:szCs w:val="22"/>
+                <w:vertAlign w:val="superscript"/>
+              </w:rPr>
+              <w:t>32</w:t>
+            </w:r>
+          </w:p>
+        </w:tc>
+        <w:tc>
+          <w:tcPr>
+            <w:tcW w:w="1530" w:type="dxa"/>
+          </w:tcPr>
+          <w:p>
+            <w:pPr>
+              <w:jc w:val="both"/>
+              <w:cnfStyle w:val="000000100000" w:firstRow="0" w:lastRow="0" w:firstColumn="0" w:lastColumn="0" w:oddVBand="0" w:evenVBand="0" w:oddHBand="1" w:evenHBand="0" w:firstRowFirstColumn="0" w:firstRowLastColumn="0" w:lastRowFirstColumn="0" w:lastRowLastColumn="0"/>
+              <w:rPr>
+                <w:rFonts w:asciiTheme="majorHAnsi" w:hAnsiTheme="majorHAnsi" w:cstheme="majorHAnsi"/>
+                <w:sz w:val="22"/>
+                <w:szCs w:val="22"/>
+              </w:rPr>
+            </w:pPr>
+            <w:r>
+              <w:rPr>
+                <w:rFonts w:asciiTheme="majorHAnsi" w:hAnsiTheme="majorHAnsi" w:cstheme="majorHAnsi"/>
+                <w:sz w:val="22"/>
+                <w:szCs w:val="22"/>
+              </w:rPr>
+              <w:t>123</w:t>
+            </w:r>
+          </w:p>
+        </w:tc>
+      </w:tr>
+      <w:tr>
+        <w:tc>
+          <w:tcPr>
+            <w:cnfStyle w:val="001000000000" w:firstRow="0" w:lastRow="0" w:firstColumn="1" w:lastColumn="0" w:oddVBand="0" w:evenVBand="0" w:oddHBand="0" w:evenHBand="0" w:firstRowFirstColumn="0" w:firstRowLastColumn="0" w:lastRowFirstColumn="0" w:lastRowLastColumn="0"/>
+            <w:tcW w:w="1170" w:type="dxa"/>
+          </w:tcPr>
+          <w:p>
+            <w:pPr>
+              <w:jc w:val="both"/>
+              <w:rPr>
+                <w:rFonts w:asciiTheme="majorHAnsi" w:hAnsiTheme="majorHAnsi" w:cstheme="majorHAnsi"/>
+                <w:b w:val="0"/>
+                <w:sz w:val="22"/>
+                <w:szCs w:val="22"/>
+              </w:rPr>
+            </w:pPr>
+            <w:r>
+              <w:rPr>
+                <w:rFonts w:asciiTheme="majorHAnsi" w:hAnsiTheme="majorHAnsi" w:cstheme="majorHAnsi"/>
+                <w:b w:val="0"/>
+                <w:sz w:val="22"/>
+                <w:szCs w:val="22"/>
+              </w:rPr>
+              <w:t>long</w:t>
+            </w:r>
+          </w:p>
+        </w:tc>
+        <w:tc>
+          <w:tcPr>
+            <w:tcW w:w="2070" w:type="dxa"/>
+          </w:tcPr>
+          <w:p>
+            <w:pPr>
+              <w:jc w:val="both"/>
+              <w:cnfStyle w:val="000000000000" w:firstRow="0" w:lastRow="0" w:firstColumn="0" w:lastColumn="0" w:oddVBand="0" w:evenVBand="0" w:oddHBand="0" w:evenHBand="0" w:firstRowFirstColumn="0" w:firstRowLastColumn="0" w:lastRowFirstColumn="0" w:lastRowLastColumn="0"/>
+              <w:rPr>
+                <w:rFonts w:asciiTheme="majorHAnsi" w:hAnsiTheme="majorHAnsi" w:cstheme="majorHAnsi"/>
+                <w:sz w:val="22"/>
+                <w:szCs w:val="22"/>
+              </w:rPr>
+            </w:pPr>
+            <w:r>
+              <w:rPr>
+                <w:rFonts w:asciiTheme="majorHAnsi" w:hAnsiTheme="majorHAnsi" w:cstheme="majorHAnsi"/>
+                <w:sz w:val="22"/>
+                <w:szCs w:val="22"/>
+              </w:rPr>
+              <w:t>64-bit integral</w:t>
+            </w:r>
+          </w:p>
+        </w:tc>
+        <w:tc>
+          <w:tcPr>
+            <w:tcW w:w="2250" w:type="dxa"/>
+          </w:tcPr>
+          <w:p>
+            <w:pPr>
+              <w:jc w:val="both"/>
+              <w:cnfStyle w:val="000000000000" w:firstRow="0" w:lastRow="0" w:firstColumn="0" w:lastColumn="0" w:oddVBand="0" w:evenVBand="0" w:oddHBand="0" w:evenHBand="0" w:firstRowFirstColumn="0" w:firstRowLastColumn="0" w:lastRowFirstColumn="0" w:lastRowLastColumn="0"/>
+              <w:rPr>
+                <w:rFonts w:asciiTheme="majorHAnsi" w:hAnsiTheme="majorHAnsi" w:cstheme="majorHAnsi"/>
+                <w:sz w:val="22"/>
+                <w:szCs w:val="22"/>
+              </w:rPr>
+            </w:pPr>
+            <w:r>
+              <w:rPr>
+                <w:rFonts w:asciiTheme="majorHAnsi" w:hAnsiTheme="majorHAnsi" w:cstheme="majorHAnsi"/>
+                <w:sz w:val="22"/>
+                <w:szCs w:val="22"/>
+              </w:rPr>
+              <w:t>2</w:t>
+            </w:r>
+            <w:r>
+              <w:rPr>
+                <w:rFonts w:asciiTheme="majorHAnsi" w:hAnsiTheme="majorHAnsi" w:cstheme="majorHAnsi"/>
+                <w:sz w:val="22"/>
+                <w:szCs w:val="22"/>
+                <w:vertAlign w:val="superscript"/>
+              </w:rPr>
+              <w:t>64</w:t>
+            </w:r>
+          </w:p>
+        </w:tc>
+        <w:tc>
+          <w:tcPr>
+            <w:tcW w:w="1530" w:type="dxa"/>
+          </w:tcPr>
+          <w:p>
+            <w:pPr>
+              <w:jc w:val="both"/>
+              <w:cnfStyle w:val="000000000000" w:firstRow="0" w:lastRow="0" w:firstColumn="0" w:lastColumn="0" w:oddVBand="0" w:evenVBand="0" w:oddHBand="0" w:evenHBand="0" w:firstRowFirstColumn="0" w:firstRowLastColumn="0" w:lastRowFirstColumn="0" w:lastRowLastColumn="0"/>
+              <w:rPr>
+                <w:rFonts w:asciiTheme="majorHAnsi" w:hAnsiTheme="majorHAnsi" w:cstheme="majorHAnsi"/>
+                <w:sz w:val="22"/>
+                <w:szCs w:val="22"/>
+              </w:rPr>
+            </w:pPr>
+            <w:r>
+              <w:rPr>
+                <w:rFonts w:asciiTheme="majorHAnsi" w:hAnsiTheme="majorHAnsi" w:cstheme="majorHAnsi"/>
+                <w:sz w:val="22"/>
+                <w:szCs w:val="22"/>
+              </w:rPr>
+              <w:t>3123456789L</w:t>
+            </w:r>
+          </w:p>
+        </w:tc>
+      </w:tr>
+      <w:tr>
+        <w:trPr>
+          <w:cnfStyle w:val="000000100000" w:firstRow="0" w:lastRow="0" w:firstColumn="0" w:lastColumn="0" w:oddVBand="0" w:evenVBand="0" w:oddHBand="1" w:evenHBand="0" w:firstRowFirstColumn="0" w:firstRowLastColumn="0" w:lastRowFirstColumn="0" w:lastRowLastColumn="0"/>
+        </w:trPr>
+        <w:tc>
+          <w:tcPr>
+            <w:cnfStyle w:val="001000000000" w:firstRow="0" w:lastRow="0" w:firstColumn="1" w:lastColumn="0" w:oddVBand="0" w:evenVBand="0" w:oddHBand="0" w:evenHBand="0" w:firstRowFirstColumn="0" w:firstRowLastColumn="0" w:lastRowFirstColumn="0" w:lastRowLastColumn="0"/>
+            <w:tcW w:w="1170" w:type="dxa"/>
+          </w:tcPr>
+          <w:p>
+            <w:pPr>
+              <w:jc w:val="both"/>
+              <w:rPr>
+                <w:rFonts w:asciiTheme="majorHAnsi" w:hAnsiTheme="majorHAnsi" w:cstheme="majorHAnsi"/>
+                <w:b w:val="0"/>
+                <w:sz w:val="22"/>
+                <w:szCs w:val="22"/>
+              </w:rPr>
+            </w:pPr>
+            <w:r>
+              <w:rPr>
+                <w:rFonts w:asciiTheme="majorHAnsi" w:hAnsiTheme="majorHAnsi" w:cstheme="majorHAnsi"/>
+                <w:b w:val="0"/>
+                <w:sz w:val="22"/>
+                <w:szCs w:val="22"/>
+              </w:rPr>
+              <w:t>float</w:t>
+            </w:r>
+          </w:p>
+        </w:tc>
+        <w:tc>
+          <w:tcPr>
+            <w:tcW w:w="2070" w:type="dxa"/>
+          </w:tcPr>
+          <w:p>
+            <w:pPr>
+              <w:jc w:val="both"/>
+              <w:cnfStyle w:val="000000100000" w:firstRow="0" w:lastRow="0" w:firstColumn="0" w:lastColumn="0" w:oddVBand="0" w:evenVBand="0" w:oddHBand="1" w:evenHBand="0" w:firstRowFirstColumn="0" w:firstRowLastColumn="0" w:lastRowFirstColumn="0" w:lastRowLastColumn="0"/>
+              <w:rPr>
+                <w:rFonts w:asciiTheme="majorHAnsi" w:hAnsiTheme="majorHAnsi" w:cstheme="majorHAnsi"/>
+                <w:sz w:val="22"/>
+                <w:szCs w:val="22"/>
+              </w:rPr>
+            </w:pPr>
+            <w:r>
+              <w:rPr>
+                <w:rFonts w:asciiTheme="majorHAnsi" w:hAnsiTheme="majorHAnsi" w:cstheme="majorHAnsi"/>
+                <w:sz w:val="22"/>
+                <w:szCs w:val="22"/>
+              </w:rPr>
+              <w:t>32-bit floating-point</w:t>
+            </w:r>
+          </w:p>
+        </w:tc>
+        <w:tc>
+          <w:tcPr>
+            <w:tcW w:w="2250" w:type="dxa"/>
+          </w:tcPr>
+          <w:p>
+            <w:pPr>
+              <w:jc w:val="both"/>
+              <w:cnfStyle w:val="000000100000" w:firstRow="0" w:lastRow="0" w:firstColumn="0" w:lastColumn="0" w:oddVBand="0" w:evenVBand="0" w:oddHBand="1" w:evenHBand="0" w:firstRowFirstColumn="0" w:firstRowLastColumn="0" w:lastRowFirstColumn="0" w:lastRowLastColumn="0"/>
+              <w:rPr>
+                <w:rFonts w:asciiTheme="majorHAnsi" w:hAnsiTheme="majorHAnsi" w:cstheme="majorHAnsi"/>
+                <w:sz w:val="22"/>
+                <w:szCs w:val="22"/>
+              </w:rPr>
+            </w:pPr>
+            <w:r>
+              <w:rPr>
+                <w:rFonts w:asciiTheme="majorHAnsi" w:hAnsiTheme="majorHAnsi" w:cstheme="majorHAnsi"/>
+                <w:sz w:val="22"/>
+                <w:szCs w:val="22"/>
+              </w:rPr>
+              <w:t>2</w:t>
+            </w:r>
+            <w:r>
+              <w:rPr>
+                <w:rFonts w:asciiTheme="majorHAnsi" w:hAnsiTheme="majorHAnsi" w:cstheme="majorHAnsi"/>
+                <w:sz w:val="22"/>
+                <w:szCs w:val="22"/>
+                <w:vertAlign w:val="superscript"/>
+              </w:rPr>
+              <w:t>32</w:t>
+            </w:r>
+          </w:p>
+        </w:tc>
+        <w:tc>
+          <w:tcPr>
+            <w:tcW w:w="1530" w:type="dxa"/>
+          </w:tcPr>
+          <w:p>
+            <w:pPr>
+              <w:jc w:val="both"/>
+              <w:cnfStyle w:val="000000100000" w:firstRow="0" w:lastRow="0" w:firstColumn="0" w:lastColumn="0" w:oddVBand="0" w:evenVBand="0" w:oddHBand="1" w:evenHBand="0" w:firstRowFirstColumn="0" w:firstRowLastColumn="0" w:lastRowFirstColumn="0" w:lastRowLastColumn="0"/>
+              <w:rPr>
+                <w:rFonts w:asciiTheme="majorHAnsi" w:hAnsiTheme="majorHAnsi" w:cstheme="majorHAnsi"/>
+                <w:sz w:val="22"/>
+                <w:szCs w:val="22"/>
+              </w:rPr>
+            </w:pPr>
+            <w:r>
+              <w:rPr>
+                <w:rFonts w:asciiTheme="majorHAnsi" w:hAnsiTheme="majorHAnsi" w:cstheme="majorHAnsi"/>
+                <w:sz w:val="22"/>
+                <w:szCs w:val="22"/>
+              </w:rPr>
+              <w:t>123.45f</w:t>
+            </w:r>
+          </w:p>
+        </w:tc>
+      </w:tr>
+      <w:tr>
+        <w:tc>
+          <w:tcPr>
+            <w:cnfStyle w:val="001000000000" w:firstRow="0" w:lastRow="0" w:firstColumn="1" w:lastColumn="0" w:oddVBand="0" w:evenVBand="0" w:oddHBand="0" w:evenHBand="0" w:firstRowFirstColumn="0" w:firstRowLastColumn="0" w:lastRowFirstColumn="0" w:lastRowLastColumn="0"/>
+            <w:tcW w:w="1170" w:type="dxa"/>
+          </w:tcPr>
+          <w:p>
+            <w:pPr>
+              <w:jc w:val="both"/>
+              <w:rPr>
+                <w:rFonts w:asciiTheme="majorHAnsi" w:hAnsiTheme="majorHAnsi" w:cstheme="majorHAnsi"/>
+                <w:b w:val="0"/>
+                <w:sz w:val="22"/>
+                <w:szCs w:val="22"/>
+              </w:rPr>
+            </w:pPr>
+            <w:r>
+              <w:rPr>
+                <w:rFonts w:asciiTheme="majorHAnsi" w:hAnsiTheme="majorHAnsi" w:cstheme="majorHAnsi"/>
+                <w:b w:val="0"/>
+                <w:sz w:val="22"/>
+                <w:szCs w:val="22"/>
+              </w:rPr>
+              <w:t>double</w:t>
+            </w:r>
+          </w:p>
+        </w:tc>
+        <w:tc>
+          <w:tcPr>
+            <w:tcW w:w="2070" w:type="dxa"/>
+          </w:tcPr>
+          <w:p>
+            <w:pPr>
+              <w:jc w:val="both"/>
+              <w:cnfStyle w:val="000000000000" w:firstRow="0" w:lastRow="0" w:firstColumn="0" w:lastColumn="0" w:oddVBand="0" w:evenVBand="0" w:oddHBand="0" w:evenHBand="0" w:firstRowFirstColumn="0" w:firstRowLastColumn="0" w:lastRowFirstColumn="0" w:lastRowLastColumn="0"/>
+              <w:rPr>
+                <w:rFonts w:asciiTheme="majorHAnsi" w:hAnsiTheme="majorHAnsi" w:cstheme="majorHAnsi"/>
+                <w:sz w:val="22"/>
+                <w:szCs w:val="22"/>
+              </w:rPr>
+            </w:pPr>
+            <w:r>
+              <w:rPr>
+                <w:rFonts w:asciiTheme="majorHAnsi" w:hAnsiTheme="majorHAnsi" w:cstheme="majorHAnsi"/>
+                <w:sz w:val="22"/>
+                <w:szCs w:val="22"/>
+              </w:rPr>
+              <w:t>64-bit floating-point</w:t>
+            </w:r>
+          </w:p>
+        </w:tc>
+        <w:tc>
+          <w:tcPr>
+            <w:tcW w:w="2250" w:type="dxa"/>
+          </w:tcPr>
+          <w:p>
+            <w:pPr>
+              <w:jc w:val="both"/>
+              <w:cnfStyle w:val="000000000000" w:firstRow="0" w:lastRow="0" w:firstColumn="0" w:lastColumn="0" w:oddVBand="0" w:evenVBand="0" w:oddHBand="0" w:evenHBand="0" w:firstRowFirstColumn="0" w:firstRowLastColumn="0" w:lastRowFirstColumn="0" w:lastRowLastColumn="0"/>
+              <w:rPr>
+                <w:rFonts w:asciiTheme="majorHAnsi" w:hAnsiTheme="majorHAnsi" w:cstheme="majorHAnsi"/>
+                <w:sz w:val="22"/>
+                <w:szCs w:val="22"/>
+              </w:rPr>
+            </w:pPr>
+            <w:r>
+              <w:rPr>
+                <w:rFonts w:asciiTheme="majorHAnsi" w:hAnsiTheme="majorHAnsi" w:cstheme="majorHAnsi"/>
+                <w:sz w:val="22"/>
+                <w:szCs w:val="22"/>
+              </w:rPr>
+              <w:t>2</w:t>
+            </w:r>
+            <w:r>
+              <w:rPr>
+                <w:rFonts w:asciiTheme="majorHAnsi" w:hAnsiTheme="majorHAnsi" w:cstheme="majorHAnsi"/>
+                <w:sz w:val="22"/>
+                <w:szCs w:val="22"/>
+                <w:vertAlign w:val="superscript"/>
+              </w:rPr>
+              <w:t>64</w:t>
+            </w:r>
+          </w:p>
+        </w:tc>
+        <w:tc>
+          <w:tcPr>
+            <w:tcW w:w="1530" w:type="dxa"/>
+          </w:tcPr>
+          <w:p>
+            <w:pPr>
+              <w:jc w:val="both"/>
+              <w:cnfStyle w:val="000000000000" w:firstRow="0" w:lastRow="0" w:firstColumn="0" w:lastColumn="0" w:oddVBand="0" w:evenVBand="0" w:oddHBand="0" w:evenHBand="0" w:firstRowFirstColumn="0" w:firstRowLastColumn="0" w:lastRowFirstColumn="0" w:lastRowLastColumn="0"/>
+              <w:rPr>
+                <w:rFonts w:asciiTheme="majorHAnsi" w:hAnsiTheme="majorHAnsi" w:cstheme="majorHAnsi"/>
+                <w:sz w:val="22"/>
+                <w:szCs w:val="22"/>
+              </w:rPr>
+            </w:pPr>
+            <w:r>
+              <w:rPr>
+                <w:rFonts w:asciiTheme="majorHAnsi" w:hAnsiTheme="majorHAnsi" w:cstheme="majorHAnsi"/>
+                <w:sz w:val="22"/>
+                <w:szCs w:val="22"/>
+              </w:rPr>
+              <w:t>123.456</w:t>
+            </w:r>
+          </w:p>
+        </w:tc>
+      </w:tr>
+      <w:tr>
+        <w:trPr>
+          <w:cnfStyle w:val="000000100000" w:firstRow="0" w:lastRow="0" w:firstColumn="0" w:lastColumn="0" w:oddVBand="0" w:evenVBand="0" w:oddHBand="1" w:evenHBand="0" w:firstRowFirstColumn="0" w:firstRowLastColumn="0" w:lastRowFirstColumn="0" w:lastRowLastColumn="0"/>
+        </w:trPr>
+        <w:tc>
+          <w:tcPr>
+            <w:cnfStyle w:val="001000000000" w:firstRow="0" w:lastRow="0" w:firstColumn="1" w:lastColumn="0" w:oddVBand="0" w:evenVBand="0" w:oddHBand="0" w:evenHBand="0" w:firstRowFirstColumn="0" w:firstRowLastColumn="0" w:lastRowFirstColumn="0" w:lastRowLastColumn="0"/>
+            <w:tcW w:w="1170" w:type="dxa"/>
+          </w:tcPr>
+          <w:p>
+            <w:pPr>
+              <w:jc w:val="both"/>
+              <w:rPr>
+                <w:rFonts w:asciiTheme="majorHAnsi" w:hAnsiTheme="majorHAnsi" w:cstheme="majorHAnsi"/>
+                <w:b w:val="0"/>
+                <w:sz w:val="22"/>
+                <w:szCs w:val="22"/>
+              </w:rPr>
+            </w:pPr>
+            <w:r>
+              <w:rPr>
+                <w:rFonts w:asciiTheme="majorHAnsi" w:hAnsiTheme="majorHAnsi" w:cstheme="majorHAnsi"/>
+                <w:b w:val="0"/>
+                <w:sz w:val="22"/>
+                <w:szCs w:val="22"/>
+              </w:rPr>
+              <w:t>char</w:t>
+            </w:r>
+          </w:p>
+        </w:tc>
+        <w:tc>
+          <w:tcPr>
+            <w:tcW w:w="2070" w:type="dxa"/>
+          </w:tcPr>
+          <w:p>
+            <w:pPr>
+              <w:jc w:val="both"/>
+              <w:cnfStyle w:val="000000100000" w:firstRow="0" w:lastRow="0" w:firstColumn="0" w:lastColumn="0" w:oddVBand="0" w:evenVBand="0" w:oddHBand="1" w:evenHBand="0" w:firstRowFirstColumn="0" w:firstRowLastColumn="0" w:lastRowFirstColumn="0" w:lastRowLastColumn="0"/>
+              <w:rPr>
+                <w:rFonts w:asciiTheme="majorHAnsi" w:hAnsiTheme="majorHAnsi" w:cstheme="majorHAnsi"/>
+                <w:sz w:val="22"/>
+                <w:szCs w:val="22"/>
+              </w:rPr>
+            </w:pPr>
+            <w:r>
+              <w:rPr>
+                <w:rFonts w:asciiTheme="majorHAnsi" w:hAnsiTheme="majorHAnsi" w:cstheme="majorHAnsi"/>
+                <w:sz w:val="22"/>
+                <w:szCs w:val="22"/>
+              </w:rPr>
+              <w:t>16-bit Unicode</w:t>
+            </w:r>
+          </w:p>
+        </w:tc>
+        <w:tc>
+          <w:tcPr>
+            <w:tcW w:w="2250" w:type="dxa"/>
+          </w:tcPr>
+          <w:p>
+            <w:pPr>
+              <w:jc w:val="both"/>
+              <w:cnfStyle w:val="000000100000" w:firstRow="0" w:lastRow="0" w:firstColumn="0" w:lastColumn="0" w:oddVBand="0" w:evenVBand="0" w:oddHBand="1" w:evenHBand="0" w:firstRowFirstColumn="0" w:firstRowLastColumn="0" w:lastRowFirstColumn="0" w:lastRowLastColumn="0"/>
+              <w:rPr>
+                <w:rFonts w:asciiTheme="majorHAnsi" w:hAnsiTheme="majorHAnsi" w:cstheme="majorHAnsi"/>
+                <w:sz w:val="22"/>
+                <w:szCs w:val="22"/>
+              </w:rPr>
+            </w:pPr>
+          </w:p>
+        </w:tc>
+        <w:tc>
+          <w:tcPr>
+            <w:tcW w:w="1530" w:type="dxa"/>
+          </w:tcPr>
+          <w:p>
+            <w:pPr>
+              <w:jc w:val="both"/>
+              <w:cnfStyle w:val="000000100000" w:firstRow="0" w:lastRow="0" w:firstColumn="0" w:lastColumn="0" w:oddVBand="0" w:evenVBand="0" w:oddHBand="1" w:evenHBand="0" w:firstRowFirstColumn="0" w:firstRowLastColumn="0" w:lastRowFirstColumn="0" w:lastRowLastColumn="0"/>
+              <w:rPr>
+                <w:rFonts w:asciiTheme="majorHAnsi" w:hAnsiTheme="majorHAnsi" w:cstheme="majorHAnsi"/>
+                <w:sz w:val="22"/>
+                <w:szCs w:val="22"/>
+              </w:rPr>
+            </w:pPr>
+            <w:r>
+              <w:rPr>
+                <w:rFonts w:asciiTheme="majorHAnsi" w:hAnsiTheme="majorHAnsi" w:cstheme="majorHAnsi"/>
+                <w:sz w:val="22"/>
+                <w:szCs w:val="22"/>
+              </w:rPr>
+              <w:t>‘a’</w:t>
+            </w:r>
+          </w:p>
+        </w:tc>
+      </w:tr>
+    </w:tbl>
+    <w:p>
+      <w:pPr>
+        <w:jc w:val="both"/>
+        <w:rPr>
+          <w:rFonts w:asciiTheme="majorHAnsi" w:hAnsiTheme="majorHAnsi" w:cstheme="majorHAnsi"/>
+        </w:rPr>
+      </w:pPr>
+    </w:p>
+    <w:p>
+      <w:pPr>
+        <w:jc w:val="both"/>
+        <w:rPr>
+          <w:rFonts w:asciiTheme="majorHAnsi" w:hAnsiTheme="majorHAnsi" w:cstheme="majorHAnsi"/>
+        </w:rPr>
+      </w:pPr>
+      <w:r>
+        <w:rPr>
+          <w:rFonts w:asciiTheme="majorHAnsi" w:hAnsiTheme="majorHAnsi" w:cstheme="majorHAnsi"/>
+        </w:rPr>
+        <w:t>You can now the max value of a primitive type by calling the MAX_VALUE</w:t>
+      </w:r>
+      <w:r>
+        <w:rPr>
+          <w:rFonts w:asciiTheme="majorHAnsi" w:hAnsiTheme="majorHAnsi" w:cstheme="majorHAnsi"/>
+        </w:rPr>
+        <w:t xml:space="preserve"> field. E.g.: </w:t>
+      </w:r>
+      <w:proofErr w:type="spellStart"/>
+      <w:r>
+        <w:rPr>
+          <w:rFonts w:ascii="Consolas" w:hAnsi="Consolas" w:cs="Consolas"/>
+          <w:sz w:val="22"/>
+        </w:rPr>
+        <w:t>System.out.println</w:t>
+      </w:r>
+      <w:proofErr w:type="spellEnd"/>
+      <w:r>
+        <w:rPr>
+          <w:rFonts w:ascii="Consolas" w:hAnsi="Consolas" w:cs="Consolas"/>
+          <w:sz w:val="22"/>
+        </w:rPr>
+        <w:t>(</w:t>
+      </w:r>
+      <w:proofErr w:type="spellStart"/>
+      <w:r>
+        <w:rPr>
+          <w:rFonts w:ascii="Consolas" w:hAnsi="Consolas" w:cs="Consolas"/>
+          <w:sz w:val="22"/>
+        </w:rPr>
+        <w:t>Integer.MAX_VALUE</w:t>
+      </w:r>
+      <w:proofErr w:type="spellEnd"/>
+      <w:r>
+        <w:rPr>
+          <w:rFonts w:ascii="Consolas" w:hAnsi="Consolas" w:cs="Consolas"/>
+          <w:sz w:val="22"/>
+        </w:rPr>
+        <w:t>);</w:t>
+      </w:r>
+      <w:r>
+        <w:rPr>
+          <w:rFonts w:asciiTheme="majorHAnsi" w:hAnsiTheme="majorHAnsi" w:cstheme="majorHAnsi"/>
+          <w:sz w:val="22"/>
+        </w:rPr>
+        <w:t xml:space="preserve"> </w:t>
+      </w:r>
+      <w:r>
+        <w:rPr>
+          <w:rFonts w:asciiTheme="majorHAnsi" w:hAnsiTheme="majorHAnsi" w:cstheme="majorHAnsi"/>
+        </w:rPr>
+        <w:t xml:space="preserve">and it will print </w:t>
+      </w:r>
+      <w:r>
+        <w:rPr>
+          <w:rFonts w:ascii="Consolas" w:hAnsi="Consolas" w:cs="Consolas"/>
+          <w:i/>
+          <w:sz w:val="22"/>
+        </w:rPr>
+        <w:t>2,147,438,647</w:t>
+      </w:r>
+    </w:p>
+    <w:p>
+      <w:pPr>
+        <w:jc w:val="both"/>
+        <w:rPr>
+          <w:rFonts w:asciiTheme="majorHAnsi" w:hAnsiTheme="majorHAnsi" w:cstheme="majorHAnsi"/>
+        </w:rPr>
+      </w:pPr>
+    </w:p>
+    <w:p>
+      <w:pPr>
+        <w:jc w:val="both"/>
+        <w:rPr>
+          <w:rFonts w:ascii="Consolas" w:hAnsi="Consolas" w:cs="Consolas"/>
+          <w:i/>
+          <w:sz w:val="22"/>
+        </w:rPr>
+      </w:pPr>
+      <w:r>
+        <w:rPr>
+          <w:rFonts w:asciiTheme="majorHAnsi" w:hAnsiTheme="majorHAnsi" w:cstheme="majorHAnsi"/>
+        </w:rPr>
+        <w:t xml:space="preserve">A number defined in a variable is called a </w:t>
+      </w:r>
+      <w:r>
+        <w:rPr>
+          <w:rFonts w:asciiTheme="majorHAnsi" w:hAnsiTheme="majorHAnsi" w:cstheme="majorHAnsi"/>
+          <w:i/>
+        </w:rPr>
+        <w:t>literal</w:t>
+      </w:r>
+      <w:r>
+        <w:rPr>
+          <w:rFonts w:asciiTheme="majorHAnsi" w:hAnsiTheme="majorHAnsi" w:cstheme="majorHAnsi"/>
+        </w:rPr>
+        <w:t xml:space="preserve">. E.g.: </w:t>
+      </w:r>
+      <w:r>
+        <w:rPr>
+          <w:rFonts w:ascii="Consolas" w:hAnsi="Consolas" w:cs="Consolas"/>
+          <w:i/>
+          <w:sz w:val="22"/>
+        </w:rPr>
+        <w:t>l</w:t>
+      </w:r>
+      <w:r>
+        <w:rPr>
+          <w:rFonts w:ascii="Consolas" w:hAnsi="Consolas" w:cs="Consolas"/>
+          <w:i/>
+          <w:sz w:val="22"/>
+        </w:rPr>
+        <w:t>ong max = 3123456789L;</w:t>
+      </w:r>
+    </w:p>
+    <w:p>
+      <w:pPr>
+        <w:jc w:val="both"/>
+        <w:rPr>
+          <w:rFonts w:asciiTheme="majorHAnsi" w:hAnsiTheme="majorHAnsi" w:cstheme="majorHAnsi"/>
+        </w:rPr>
+      </w:pPr>
+      <w:r>
+        <w:rPr>
+          <w:rFonts w:asciiTheme="majorHAnsi" w:hAnsiTheme="majorHAnsi" w:cstheme="majorHAnsi"/>
+        </w:rPr>
+        <w:t xml:space="preserve">In literals, </w:t>
+      </w:r>
+      <w:r>
+        <w:rPr>
+          <w:rFonts w:asciiTheme="majorHAnsi" w:hAnsiTheme="majorHAnsi" w:cstheme="majorHAnsi"/>
+        </w:rPr>
+        <w:t xml:space="preserve">you can use underscore for big numbers. This is NOT accepted by Java </w:t>
+      </w:r>
+      <w:r>
+        <w:rPr>
+          <w:rFonts w:asciiTheme="majorHAnsi" w:hAnsiTheme="majorHAnsi" w:cstheme="majorHAnsi"/>
+        </w:rPr>
+        <w:sym w:font="Wingdings" w:char="F0E0"/>
+      </w:r>
+      <w:r>
+        <w:rPr>
+          <w:rFonts w:asciiTheme="majorHAnsi" w:hAnsiTheme="majorHAnsi" w:cstheme="majorHAnsi"/>
+        </w:rPr>
+        <w:t xml:space="preserve"> </w:t>
+      </w:r>
+      <w:r>
+        <w:rPr>
+          <w:rFonts w:ascii="Consolas" w:hAnsi="Consolas" w:cs="Consolas"/>
+          <w:i/>
+          <w:sz w:val="22"/>
+        </w:rPr>
+        <w:t>double a = _1000</w:t>
+      </w:r>
+      <w:proofErr w:type="gramStart"/>
+      <w:r>
+        <w:rPr>
+          <w:rFonts w:ascii="Consolas" w:hAnsi="Consolas" w:cs="Consolas"/>
+          <w:i/>
+          <w:sz w:val="22"/>
+        </w:rPr>
+        <w:t>_._</w:t>
+      </w:r>
+      <w:proofErr w:type="gramEnd"/>
+      <w:r>
+        <w:rPr>
+          <w:rFonts w:ascii="Consolas" w:hAnsi="Consolas" w:cs="Consolas"/>
+          <w:i/>
+          <w:sz w:val="22"/>
+        </w:rPr>
+        <w:t xml:space="preserve">00_; </w:t>
+      </w:r>
+      <w:r>
+        <w:rPr>
+          <w:rFonts w:asciiTheme="majorHAnsi" w:hAnsiTheme="majorHAnsi" w:cstheme="majorHAnsi"/>
+        </w:rPr>
+        <w:t>They can go anywhere between the numbers in order to make easier the value to read.</w:t>
+      </w:r>
+      <w:r>
+        <w:rPr>
+          <w:rFonts w:asciiTheme="majorHAnsi" w:hAnsiTheme="majorHAnsi" w:cstheme="majorHAnsi"/>
+        </w:rPr>
+        <w:t xml:space="preserve"> E.g.: </w:t>
+      </w:r>
+      <w:r>
+        <w:rPr>
+          <w:rFonts w:ascii="Consolas" w:hAnsi="Consolas" w:cs="Consolas"/>
+          <w:i/>
+          <w:sz w:val="22"/>
+        </w:rPr>
+        <w:t>double a = 1_000_000.0_0;</w:t>
+      </w:r>
+    </w:p>
+    <w:p>
+      <w:pPr>
+        <w:jc w:val="both"/>
+        <w:rPr>
+          <w:rFonts w:asciiTheme="majorHAnsi" w:hAnsiTheme="majorHAnsi" w:cstheme="majorHAnsi"/>
+        </w:rPr>
+      </w:pPr>
+    </w:p>
+    <w:p>
+      <w:pPr>
+        <w:jc w:val="both"/>
+        <w:rPr>
+          <w:rFonts w:asciiTheme="majorHAnsi" w:hAnsiTheme="majorHAnsi" w:cstheme="majorHAnsi"/>
+          <w:color w:val="FF0000"/>
+        </w:rPr>
+      </w:pPr>
+      <w:r>
+        <w:rPr>
+          <w:rFonts w:asciiTheme="majorHAnsi" w:hAnsiTheme="majorHAnsi" w:cstheme="majorHAnsi"/>
+          <w:color w:val="FF0000"/>
+        </w:rPr>
+        <w:t>*</w:t>
+      </w:r>
+    </w:p>
+    <w:p>
+      <w:pPr>
+        <w:jc w:val="both"/>
+        <w:rPr>
+          <w:rFonts w:asciiTheme="majorHAnsi" w:hAnsiTheme="majorHAnsi" w:cstheme="majorHAnsi"/>
+          <w:color w:val="FF0000"/>
+        </w:rPr>
+      </w:pPr>
+      <w:r>
+        <w:rPr>
+          <w:rFonts w:asciiTheme="majorHAnsi" w:hAnsiTheme="majorHAnsi" w:cstheme="majorHAnsi"/>
+          <w:color w:val="FF0000"/>
+        </w:rPr>
+        <w:t>*</w:t>
+      </w:r>
+    </w:p>
+    <w:p>
+      <w:pPr>
+        <w:jc w:val="both"/>
+        <w:rPr>
+          <w:rFonts w:asciiTheme="majorHAnsi" w:hAnsiTheme="majorHAnsi" w:cstheme="majorHAnsi"/>
+        </w:rPr>
+      </w:pPr>
+      <w:r>
+        <w:rPr>
+          <w:rFonts w:asciiTheme="majorHAnsi" w:hAnsiTheme="majorHAnsi" w:cstheme="majorHAnsi"/>
+        </w:rPr>
+        <w:t>Base 10 numbers – decimal number system (0-9).</w:t>
+      </w:r>
+    </w:p>
+    <w:p>
+      <w:pPr>
+        <w:jc w:val="both"/>
+        <w:rPr>
+          <w:rFonts w:asciiTheme="majorHAnsi" w:hAnsiTheme="majorHAnsi" w:cstheme="majorHAnsi"/>
+        </w:rPr>
+      </w:pPr>
+      <w:r>
+        <w:rPr>
+          <w:rFonts w:asciiTheme="majorHAnsi" w:hAnsiTheme="majorHAnsi" w:cstheme="majorHAnsi"/>
+        </w:rPr>
+        <w:t>Base 8 numbers / octal (0-7), uses 0 as the prefix. E.g.: 017</w:t>
+      </w:r>
+    </w:p>
+    <w:p>
+      <w:pPr>
+        <w:jc w:val="both"/>
+        <w:rPr>
+          <w:rFonts w:asciiTheme="majorHAnsi" w:hAnsiTheme="majorHAnsi" w:cstheme="majorHAnsi"/>
+        </w:rPr>
+      </w:pPr>
+      <w:r>
+        <w:rPr>
+          <w:rFonts w:asciiTheme="majorHAnsi" w:hAnsiTheme="majorHAnsi" w:cstheme="majorHAnsi"/>
+        </w:rPr>
+        <w:t>Base 16 numbers / hexadecimal (0-9, A-F), uses I followed by x or X as a prefix. E.g.: 0xFF</w:t>
+      </w:r>
+    </w:p>
+    <w:p>
+      <w:pPr>
+        <w:jc w:val="both"/>
+        <w:rPr>
+          <w:rFonts w:asciiTheme="majorHAnsi" w:hAnsiTheme="majorHAnsi" w:cstheme="majorHAnsi"/>
+        </w:rPr>
+      </w:pPr>
+      <w:r>
+        <w:rPr>
+          <w:rFonts w:asciiTheme="majorHAnsi" w:hAnsiTheme="majorHAnsi" w:cstheme="majorHAnsi"/>
+        </w:rPr>
+        <w:t>Base 2 numbers / binary (0-1), uses 0 followed by b or B as a prefix. E.g.: 0b10</w:t>
+      </w:r>
+    </w:p>
+    <w:p>
+      <w:pPr>
+        <w:jc w:val="both"/>
+        <w:rPr>
+          <w:rFonts w:asciiTheme="majorHAnsi" w:hAnsiTheme="majorHAnsi" w:cstheme="majorHAnsi"/>
+          <w:color w:val="FF0000"/>
+        </w:rPr>
+      </w:pPr>
+      <w:r>
+        <w:rPr>
+          <w:rFonts w:asciiTheme="majorHAnsi" w:hAnsiTheme="majorHAnsi" w:cstheme="majorHAnsi"/>
+          <w:color w:val="FF0000"/>
+        </w:rPr>
+        <w:t>*</w:t>
+      </w:r>
+    </w:p>
+    <w:p>
+      <w:pPr>
+        <w:jc w:val="both"/>
+        <w:rPr>
+          <w:rFonts w:asciiTheme="majorHAnsi" w:hAnsiTheme="majorHAnsi" w:cstheme="majorHAnsi"/>
+          <w:color w:val="FF0000"/>
+        </w:rPr>
+      </w:pPr>
+      <w:r>
+        <w:rPr>
+          <w:rFonts w:asciiTheme="majorHAnsi" w:hAnsiTheme="majorHAnsi" w:cstheme="majorHAnsi"/>
+          <w:color w:val="FF0000"/>
+        </w:rPr>
+        <w:t>*</w:t>
+      </w:r>
+    </w:p>
+    <w:p>
+      <w:pPr>
+        <w:jc w:val="both"/>
+        <w:rPr>
+          <w:rFonts w:asciiTheme="majorHAnsi" w:hAnsiTheme="majorHAnsi" w:cstheme="majorHAnsi"/>
+        </w:rPr>
+      </w:pPr>
+    </w:p>
+    <w:p>
+      <w:pPr>
+        <w:jc w:val="both"/>
+        <w:rPr>
+          <w:rFonts w:asciiTheme="majorHAnsi" w:hAnsiTheme="majorHAnsi" w:cstheme="majorHAnsi"/>
+          <w:u w:val="single"/>
+        </w:rPr>
+      </w:pPr>
+      <w:r>
+        <w:rPr>
+          <w:rFonts w:asciiTheme="majorHAnsi" w:hAnsiTheme="majorHAnsi" w:cstheme="majorHAnsi"/>
+          <w:u w:val="single"/>
+        </w:rPr>
+        <w:t>Reference Types.</w:t>
+      </w:r>
+    </w:p>
+    <w:p>
+      <w:pPr>
+        <w:jc w:val="both"/>
+        <w:rPr>
+          <w:rFonts w:asciiTheme="majorHAnsi" w:hAnsiTheme="majorHAnsi" w:cstheme="majorHAnsi"/>
+        </w:rPr>
+      </w:pPr>
+      <w:r>
+        <w:rPr>
+          <w:rFonts w:asciiTheme="majorHAnsi" w:hAnsiTheme="majorHAnsi" w:cstheme="majorHAnsi"/>
+        </w:rPr>
+        <w:t>These types refer to an object (instance of a class). They hold the address where the object is located in memory – pointer.</w:t>
+      </w:r>
+      <w:r>
+        <w:rPr>
+          <w:rFonts w:asciiTheme="majorHAnsi" w:hAnsiTheme="majorHAnsi" w:cstheme="majorHAnsi"/>
+        </w:rPr>
+        <w:t xml:space="preserve"> A value can be assigned in one of two ways: a reference can be assigned to another object of the same type or a new object using the new keyword.</w:t>
+      </w:r>
+    </w:p>
+    <w:p>
+      <w:pPr>
+        <w:jc w:val="both"/>
+        <w:rPr>
+          <w:rFonts w:asciiTheme="majorHAnsi" w:hAnsiTheme="majorHAnsi" w:cstheme="majorHAnsi"/>
+        </w:rPr>
+      </w:pPr>
+    </w:p>
+    <w:p>
+      <w:pPr>
+        <w:jc w:val="both"/>
+        <w:rPr>
+          <w:rFonts w:asciiTheme="majorHAnsi" w:hAnsiTheme="majorHAnsi" w:cstheme="majorHAnsi"/>
+        </w:rPr>
+      </w:pPr>
+      <w:r>
+        <w:rPr>
+          <w:rFonts w:asciiTheme="majorHAnsi" w:hAnsiTheme="majorHAnsi" w:cstheme="majorHAnsi"/>
+        </w:rPr>
+        <w:t>Reference types can be assigned null value, while primitives cannot. Reference types can be used to call methods when they do not point to null. Primitives do not have methods.</w:t>
+      </w:r>
       <w:bookmarkStart w:id="0" w:name="_GoBack"/>
       <w:bookmarkEnd w:id="0"/>
-    </w:p>
-    <w:p>
-      <w:pPr>
-        <w:jc w:val="both"/>
-        <w:rPr>
-          <w:rFonts w:asciiTheme="majorHAnsi" w:hAnsiTheme="majorHAnsi" w:cstheme="majorHAnsi"/>
-        </w:rPr>
-      </w:pPr>
     </w:p>
     <w:sectPr>
       <w:type w:val="continuous"/>
@@ -1507,6 +3666,68 @@
       <w:contextualSpacing/>
     </w:pPr>
   </w:style>
+  <w:style w:type="table" w:styleId="TableGrid">
+    <w:name w:val="Table Grid"/>
+    <w:basedOn w:val="TableNormal"/>
+    <w:uiPriority w:val="39"/>
+    <w:rsid w:val="0082578A"/>
+    <w:tblPr>
+      <w:tblBorders>
+        <w:top w:val="single" w:sz="4" w:space="0" w:color="auto"/>
+        <w:left w:val="single" w:sz="4" w:space="0" w:color="auto"/>
+        <w:bottom w:val="single" w:sz="4" w:space="0" w:color="auto"/>
+        <w:right w:val="single" w:sz="4" w:space="0" w:color="auto"/>
+        <w:insideH w:val="single" w:sz="4" w:space="0" w:color="auto"/>
+        <w:insideV w:val="single" w:sz="4" w:space="0" w:color="auto"/>
+      </w:tblBorders>
+    </w:tblPr>
+  </w:style>
+  <w:style w:type="table" w:styleId="PlainTable4">
+    <w:name w:val="Plain Table 4"/>
+    <w:basedOn w:val="TableNormal"/>
+    <w:uiPriority w:val="44"/>
+    <w:rsid w:val="0082578A"/>
+    <w:tblPr>
+      <w:tblStyleRowBandSize w:val="1"/>
+      <w:tblStyleColBandSize w:val="1"/>
+    </w:tblPr>
+    <w:tblStylePr w:type="firstRow">
+      <w:rPr>
+        <w:b/>
+        <w:bCs/>
+      </w:rPr>
+    </w:tblStylePr>
+    <w:tblStylePr w:type="lastRow">
+      <w:rPr>
+        <w:b/>
+        <w:bCs/>
+      </w:rPr>
+    </w:tblStylePr>
+    <w:tblStylePr w:type="firstCol">
+      <w:rPr>
+        <w:b/>
+        <w:bCs/>
+      </w:rPr>
+    </w:tblStylePr>
+    <w:tblStylePr w:type="lastCol">
+      <w:rPr>
+        <w:b/>
+        <w:bCs/>
+      </w:rPr>
+    </w:tblStylePr>
+    <w:tblStylePr w:type="band1Vert">
+      <w:tblPr/>
+      <w:tcPr>
+        <w:shd w:val="clear" w:color="auto" w:fill="F2F2F2" w:themeFill="background1" w:themeFillShade="F2"/>
+      </w:tcPr>
+    </w:tblStylePr>
+    <w:tblStylePr w:type="band1Horz">
+      <w:tblPr/>
+      <w:tcPr>
+        <w:shd w:val="clear" w:color="auto" w:fill="F2F2F2" w:themeFill="background1" w:themeFillShade="F2"/>
+      </w:tcPr>
+    </w:tblStylePr>
+  </w:style>
 </w:styles>
 </file>
 
@@ -1803,4 +4024,16 @@
     </a:ext>
   </a:extLst>
 </a:theme>
+</file>
+
+<file path=customXml/item1.xml><?xml version="1.0" encoding="utf-8"?>
+<b:Sources xmlns:b="http://schemas.openxmlformats.org/officeDocument/2006/bibliography" xmlns="http://schemas.openxmlformats.org/officeDocument/2006/bibliography" SelectedStyle="/APASixthEditionOfficeOnline.xsl" StyleName="APA" Version="6"/>
+</file>
+
+<file path=customXml/itemProps1.xml><?xml version="1.0" encoding="utf-8"?>
+<ds:datastoreItem xmlns:ds="http://schemas.openxmlformats.org/officeDocument/2006/customXml" ds:itemID="{54D28EFF-26F6-5F40-866A-322728D44714}">
+  <ds:schemaRefs>
+    <ds:schemaRef ds:uri="http://schemas.openxmlformats.org/officeDocument/2006/bibliography"/>
+  </ds:schemaRefs>
+</ds:datastoreItem>
 </file>
</xml_diff>

<commit_message>
Finished chapter 1 from OCA
</commit_message>
<xml_diff>
--- a/OCA - OCP exercises/OCA Notes.docx
+++ b/OCA - OCP exercises/OCA Notes.docx
@@ -239,12 +239,18 @@
       <w:pPr>
         <w:jc w:val="both"/>
         <w:rPr>
-          <w:rFonts w:asciiTheme="majorHAnsi" w:hAnsiTheme="majorHAnsi" w:cstheme="majorHAnsi"/>
-        </w:rPr>
-      </w:pPr>
-      <w:r>
-        <w:rPr>
-          <w:rFonts w:asciiTheme="majorHAnsi" w:hAnsiTheme="majorHAnsi" w:cstheme="majorHAnsi"/>
+          <w:rFonts w:ascii="Consolas" w:hAnsi="Consolas" w:cs="Consolas"/>
+          <w:i/>
+          <w:sz w:val="22"/>
+          <w:szCs w:val="22"/>
+        </w:rPr>
+      </w:pPr>
+      <w:r>
+        <w:rPr>
+          <w:rFonts w:ascii="Consolas" w:hAnsi="Consolas" w:cs="Consolas"/>
+          <w:i/>
+          <w:sz w:val="22"/>
+          <w:szCs w:val="22"/>
         </w:rPr>
         <w:t>// Single-line comment</w:t>
       </w:r>
@@ -253,12 +259,18 @@
       <w:pPr>
         <w:jc w:val="both"/>
         <w:rPr>
-          <w:rFonts w:asciiTheme="majorHAnsi" w:hAnsiTheme="majorHAnsi" w:cstheme="majorHAnsi"/>
-        </w:rPr>
-      </w:pPr>
-      <w:r>
-        <w:rPr>
-          <w:rFonts w:asciiTheme="majorHAnsi" w:hAnsiTheme="majorHAnsi" w:cstheme="majorHAnsi"/>
+          <w:rFonts w:ascii="Consolas" w:hAnsi="Consolas" w:cs="Consolas"/>
+          <w:i/>
+          <w:sz w:val="22"/>
+          <w:szCs w:val="22"/>
+        </w:rPr>
+      </w:pPr>
+      <w:r>
+        <w:rPr>
+          <w:rFonts w:ascii="Consolas" w:hAnsi="Consolas" w:cs="Consolas"/>
+          <w:i/>
+          <w:sz w:val="22"/>
+          <w:szCs w:val="22"/>
         </w:rPr>
         <w:t>/*</w:t>
       </w:r>
@@ -267,12 +279,18 @@
       <w:pPr>
         <w:jc w:val="both"/>
         <w:rPr>
-          <w:rFonts w:asciiTheme="majorHAnsi" w:hAnsiTheme="majorHAnsi" w:cstheme="majorHAnsi"/>
-        </w:rPr>
-      </w:pPr>
-      <w:r>
-        <w:rPr>
-          <w:rFonts w:asciiTheme="majorHAnsi" w:hAnsiTheme="majorHAnsi" w:cstheme="majorHAnsi"/>
+          <w:rFonts w:ascii="Consolas" w:hAnsi="Consolas" w:cs="Consolas"/>
+          <w:i/>
+          <w:sz w:val="22"/>
+          <w:szCs w:val="22"/>
+        </w:rPr>
+      </w:pPr>
+      <w:r>
+        <w:rPr>
+          <w:rFonts w:ascii="Consolas" w:hAnsi="Consolas" w:cs="Consolas"/>
+          <w:i/>
+          <w:sz w:val="22"/>
+          <w:szCs w:val="22"/>
         </w:rPr>
         <w:t>Multiple-line comment</w:t>
       </w:r>
@@ -281,12 +299,18 @@
       <w:pPr>
         <w:jc w:val="both"/>
         <w:rPr>
-          <w:rFonts w:asciiTheme="majorHAnsi" w:hAnsiTheme="majorHAnsi" w:cstheme="majorHAnsi"/>
-        </w:rPr>
-      </w:pPr>
-      <w:r>
-        <w:rPr>
-          <w:rFonts w:asciiTheme="majorHAnsi" w:hAnsiTheme="majorHAnsi" w:cstheme="majorHAnsi"/>
+          <w:rFonts w:ascii="Consolas" w:hAnsi="Consolas" w:cs="Consolas"/>
+          <w:i/>
+          <w:sz w:val="22"/>
+          <w:szCs w:val="22"/>
+        </w:rPr>
+      </w:pPr>
+      <w:r>
+        <w:rPr>
+          <w:rFonts w:ascii="Consolas" w:hAnsi="Consolas" w:cs="Consolas"/>
+          <w:i/>
+          <w:sz w:val="22"/>
+          <w:szCs w:val="22"/>
         </w:rPr>
         <w:t>*/</w:t>
       </w:r>
@@ -295,20 +319,29 @@
       <w:pPr>
         <w:jc w:val="both"/>
         <w:rPr>
-          <w:rFonts w:asciiTheme="majorHAnsi" w:hAnsiTheme="majorHAnsi" w:cstheme="majorHAnsi"/>
-        </w:rPr>
-      </w:pPr>
-    </w:p>
-    <w:p>
-      <w:pPr>
-        <w:jc w:val="both"/>
-        <w:rPr>
-          <w:rFonts w:asciiTheme="majorHAnsi" w:hAnsiTheme="majorHAnsi" w:cstheme="majorHAnsi"/>
-        </w:rPr>
-      </w:pPr>
-      <w:r>
-        <w:rPr>
-          <w:rFonts w:asciiTheme="majorHAnsi" w:hAnsiTheme="majorHAnsi" w:cstheme="majorHAnsi"/>
+          <w:rFonts w:ascii="Consolas" w:hAnsi="Consolas" w:cs="Consolas"/>
+          <w:i/>
+          <w:sz w:val="22"/>
+          <w:szCs w:val="22"/>
+        </w:rPr>
+      </w:pPr>
+    </w:p>
+    <w:p>
+      <w:pPr>
+        <w:jc w:val="both"/>
+        <w:rPr>
+          <w:rFonts w:ascii="Consolas" w:hAnsi="Consolas" w:cs="Consolas"/>
+          <w:i/>
+          <w:sz w:val="22"/>
+          <w:szCs w:val="22"/>
+        </w:rPr>
+      </w:pPr>
+      <w:r>
+        <w:rPr>
+          <w:rFonts w:ascii="Consolas" w:hAnsi="Consolas" w:cs="Consolas"/>
+          <w:i/>
+          <w:sz w:val="22"/>
+          <w:szCs w:val="22"/>
         </w:rPr>
         <w:t>/* And</w:t>
       </w:r>
@@ -317,12 +350,18 @@
       <w:pPr>
         <w:jc w:val="both"/>
         <w:rPr>
-          <w:rFonts w:asciiTheme="majorHAnsi" w:hAnsiTheme="majorHAnsi" w:cstheme="majorHAnsi"/>
-        </w:rPr>
-      </w:pPr>
-      <w:r>
-        <w:rPr>
-          <w:rFonts w:asciiTheme="majorHAnsi" w:hAnsiTheme="majorHAnsi" w:cstheme="majorHAnsi"/>
+          <w:rFonts w:ascii="Consolas" w:hAnsi="Consolas" w:cs="Consolas"/>
+          <w:i/>
+          <w:sz w:val="22"/>
+          <w:szCs w:val="22"/>
+        </w:rPr>
+      </w:pPr>
+      <w:r>
+        <w:rPr>
+          <w:rFonts w:ascii="Consolas" w:hAnsi="Consolas" w:cs="Consolas"/>
+          <w:i/>
+          <w:sz w:val="22"/>
+          <w:szCs w:val="22"/>
         </w:rPr>
         <w:t xml:space="preserve">  * // they can be</w:t>
       </w:r>
@@ -331,12 +370,18 @@
       <w:pPr>
         <w:jc w:val="both"/>
         <w:rPr>
-          <w:rFonts w:asciiTheme="majorHAnsi" w:hAnsiTheme="majorHAnsi" w:cstheme="majorHAnsi"/>
-        </w:rPr>
-      </w:pPr>
-      <w:r>
-        <w:rPr>
-          <w:rFonts w:asciiTheme="majorHAnsi" w:hAnsiTheme="majorHAnsi" w:cstheme="majorHAnsi"/>
+          <w:rFonts w:ascii="Consolas" w:hAnsi="Consolas" w:cs="Consolas"/>
+          <w:i/>
+          <w:sz w:val="22"/>
+          <w:szCs w:val="22"/>
+        </w:rPr>
+      </w:pPr>
+      <w:r>
+        <w:rPr>
+          <w:rFonts w:ascii="Consolas" w:hAnsi="Consolas" w:cs="Consolas"/>
+          <w:i/>
+          <w:sz w:val="22"/>
+          <w:szCs w:val="22"/>
         </w:rPr>
         <w:t xml:space="preserve">  * combined</w:t>
       </w:r>
@@ -345,12 +390,18 @@
       <w:pPr>
         <w:jc w:val="both"/>
         <w:rPr>
-          <w:rFonts w:asciiTheme="majorHAnsi" w:hAnsiTheme="majorHAnsi" w:cstheme="majorHAnsi"/>
-        </w:rPr>
-      </w:pPr>
-      <w:r>
-        <w:rPr>
-          <w:rFonts w:asciiTheme="majorHAnsi" w:hAnsiTheme="majorHAnsi" w:cstheme="majorHAnsi"/>
+          <w:rFonts w:ascii="Consolas" w:hAnsi="Consolas" w:cs="Consolas"/>
+          <w:i/>
+          <w:sz w:val="22"/>
+          <w:szCs w:val="22"/>
+        </w:rPr>
+      </w:pPr>
+      <w:r>
+        <w:rPr>
+          <w:rFonts w:ascii="Consolas" w:hAnsi="Consolas" w:cs="Consolas"/>
+          <w:i/>
+          <w:sz w:val="22"/>
+          <w:szCs w:val="22"/>
         </w:rPr>
         <w:t xml:space="preserve">  */</w:t>
       </w:r>
@@ -569,36 +620,57 @@
       <w:r>
         <w:rPr>
           <w:rFonts w:asciiTheme="majorHAnsi" w:hAnsiTheme="majorHAnsi" w:cstheme="majorHAnsi"/>
-        </w:rPr>
-        <w:t>Public is the access modifier (it can be protected or private)</w:t>
-      </w:r>
-    </w:p>
-    <w:p>
-      <w:pPr>
-        <w:jc w:val="both"/>
-        <w:rPr>
-          <w:rFonts w:asciiTheme="majorHAnsi" w:hAnsiTheme="majorHAnsi" w:cstheme="majorHAnsi"/>
-        </w:rPr>
-      </w:pPr>
-      <w:r>
-        <w:rPr>
-          <w:rFonts w:asciiTheme="majorHAnsi" w:hAnsiTheme="majorHAnsi" w:cstheme="majorHAnsi"/>
-        </w:rPr>
-        <w:t>Static binds the method to its class.</w:t>
-      </w:r>
-    </w:p>
-    <w:p>
-      <w:pPr>
-        <w:jc w:val="both"/>
-        <w:rPr>
-          <w:rFonts w:asciiTheme="majorHAnsi" w:hAnsiTheme="majorHAnsi" w:cstheme="majorHAnsi"/>
-        </w:rPr>
-      </w:pPr>
-      <w:r>
-        <w:rPr>
-          <w:rFonts w:asciiTheme="majorHAnsi" w:hAnsiTheme="majorHAnsi" w:cstheme="majorHAnsi"/>
-        </w:rPr>
-        <w:t>Void is the return type (can be any other type, primitive or user defined)</w:t>
+          <w:b/>
+        </w:rPr>
+        <w:t>Public</w:t>
+      </w:r>
+      <w:r>
+        <w:rPr>
+          <w:rFonts w:asciiTheme="majorHAnsi" w:hAnsiTheme="majorHAnsi" w:cstheme="majorHAnsi"/>
+        </w:rPr>
+        <w:t xml:space="preserve"> is the access modifier (it can be protected or private)</w:t>
+      </w:r>
+    </w:p>
+    <w:p>
+      <w:pPr>
+        <w:jc w:val="both"/>
+        <w:rPr>
+          <w:rFonts w:asciiTheme="majorHAnsi" w:hAnsiTheme="majorHAnsi" w:cstheme="majorHAnsi"/>
+        </w:rPr>
+      </w:pPr>
+      <w:r>
+        <w:rPr>
+          <w:rFonts w:asciiTheme="majorHAnsi" w:hAnsiTheme="majorHAnsi" w:cstheme="majorHAnsi"/>
+          <w:b/>
+        </w:rPr>
+        <w:t>Static</w:t>
+      </w:r>
+      <w:r>
+        <w:rPr>
+          <w:rFonts w:asciiTheme="majorHAnsi" w:hAnsiTheme="majorHAnsi" w:cstheme="majorHAnsi"/>
+        </w:rPr>
+        <w:t xml:space="preserve"> binds the method to its class.</w:t>
+      </w:r>
+    </w:p>
+    <w:p>
+      <w:pPr>
+        <w:jc w:val="both"/>
+        <w:rPr>
+          <w:rFonts w:asciiTheme="majorHAnsi" w:hAnsiTheme="majorHAnsi" w:cstheme="majorHAnsi"/>
+        </w:rPr>
+      </w:pPr>
+      <w:r>
+        <w:rPr>
+          <w:rFonts w:asciiTheme="majorHAnsi" w:hAnsiTheme="majorHAnsi" w:cstheme="majorHAnsi"/>
+          <w:b/>
+        </w:rPr>
+        <w:t>Void</w:t>
+      </w:r>
+      <w:r>
+        <w:rPr>
+          <w:rFonts w:asciiTheme="majorHAnsi" w:hAnsiTheme="majorHAnsi" w:cstheme="majorHAnsi"/>
+        </w:rPr>
+        <w:t xml:space="preserve"> is the return type (can be any other type, primitive or user defined)</w:t>
       </w:r>
       <w:r>
         <w:rPr>
@@ -631,8 +703,15 @@
       <w:r>
         <w:rPr>
           <w:rFonts w:asciiTheme="majorHAnsi" w:hAnsiTheme="majorHAnsi" w:cstheme="majorHAnsi"/>
-        </w:rPr>
-        <w:t>Main is the name of the method.</w:t>
+          <w:b/>
+        </w:rPr>
+        <w:t>Main</w:t>
+      </w:r>
+      <w:r>
+        <w:rPr>
+          <w:rFonts w:asciiTheme="majorHAnsi" w:hAnsiTheme="majorHAnsi" w:cstheme="majorHAnsi"/>
+        </w:rPr>
+        <w:t xml:space="preserve"> is the name of the method.</w:t>
       </w:r>
     </w:p>
     <w:p>
@@ -652,6 +731,7 @@
       <w:r>
         <w:rPr>
           <w:rFonts w:asciiTheme="majorHAnsi" w:hAnsiTheme="majorHAnsi" w:cstheme="majorHAnsi"/>
+          <w:b/>
         </w:rPr>
         <w:t>Args</w:t>
       </w:r>
@@ -660,7 +740,20 @@
         <w:rPr>
           <w:rFonts w:asciiTheme="majorHAnsi" w:hAnsiTheme="majorHAnsi" w:cstheme="majorHAnsi"/>
         </w:rPr>
-        <w:t xml:space="preserve"> is the name. String is an array of </w:t>
+        <w:t xml:space="preserve"> is the name. </w:t>
+      </w:r>
+      <w:r>
+        <w:rPr>
+          <w:rFonts w:asciiTheme="majorHAnsi" w:hAnsiTheme="majorHAnsi" w:cstheme="majorHAnsi"/>
+          <w:b/>
+        </w:rPr>
+        <w:t>String</w:t>
+      </w:r>
+      <w:r>
+        <w:rPr>
+          <w:rFonts w:asciiTheme="majorHAnsi" w:hAnsiTheme="majorHAnsi" w:cstheme="majorHAnsi"/>
+        </w:rPr>
+        <w:t xml:space="preserve"> is an array of </w:t>
       </w:r>
       <w:proofErr w:type="spellStart"/>
       <w:proofErr w:type="gramStart"/>
@@ -846,21 +939,21 @@
           <w:rFonts w:asciiTheme="majorHAnsi" w:hAnsiTheme="majorHAnsi" w:cstheme="majorHAnsi"/>
           <w:u w:val="single"/>
         </w:rPr>
+        <w:t>Package declarations and imports.</w:t>
+      </w:r>
+    </w:p>
+    <w:p>
+      <w:pPr>
+        <w:jc w:val="both"/>
+        <w:rPr>
+          <w:rFonts w:asciiTheme="majorHAnsi" w:hAnsiTheme="majorHAnsi" w:cstheme="majorHAnsi"/>
+        </w:rPr>
+      </w:pPr>
+      <w:r>
+        <w:rPr>
+          <w:rFonts w:asciiTheme="majorHAnsi" w:hAnsiTheme="majorHAnsi" w:cstheme="majorHAnsi"/>
+        </w:rPr>
         <w:lastRenderedPageBreak/>
-        <w:t>Package declarations and imports.</w:t>
-      </w:r>
-    </w:p>
-    <w:p>
-      <w:pPr>
-        <w:jc w:val="both"/>
-        <w:rPr>
-          <w:rFonts w:asciiTheme="majorHAnsi" w:hAnsiTheme="majorHAnsi" w:cstheme="majorHAnsi"/>
-        </w:rPr>
-      </w:pPr>
-      <w:r>
-        <w:rPr>
-          <w:rFonts w:asciiTheme="majorHAnsi" w:hAnsiTheme="majorHAnsi" w:cstheme="majorHAnsi"/>
-        </w:rPr>
         <w:t>Java come with thousands of built-in classes which are organized in packages. In order to use them, you would need to import them otherwise an error will be thrown.</w:t>
       </w:r>
     </w:p>
@@ -2088,7 +2181,6 @@
                 <w:sz w:val="22"/>
                 <w:szCs w:val="22"/>
               </w:rPr>
-              <w:lastRenderedPageBreak/>
               <w:t>int</w:t>
             </w:r>
             <w:proofErr w:type="spellEnd"/>
@@ -2199,6 +2291,7 @@
                 <w:sz w:val="22"/>
                 <w:szCs w:val="22"/>
               </w:rPr>
+              <w:lastRenderedPageBreak/>
               <w:t>long</w:t>
             </w:r>
           </w:p>
@@ -2819,128 +2912,87 @@
         <w:jc w:val="both"/>
         <w:rPr>
           <w:rFonts w:asciiTheme="majorHAnsi" w:hAnsiTheme="majorHAnsi" w:cstheme="majorHAnsi"/>
-        </w:rPr>
-      </w:pPr>
-    </w:p>
-    <w:p>
-      <w:pPr>
-        <w:jc w:val="both"/>
-        <w:rPr>
-          <w:rFonts w:asciiTheme="majorHAnsi" w:hAnsiTheme="majorHAnsi" w:cstheme="majorHAnsi"/>
           <w:color w:val="FF0000"/>
         </w:rPr>
       </w:pPr>
-      <w:r>
-        <w:rPr>
-          <w:rFonts w:asciiTheme="majorHAnsi" w:hAnsiTheme="majorHAnsi" w:cstheme="majorHAnsi"/>
-          <w:color w:val="FF0000"/>
-        </w:rPr>
-        <w:t>*</w:t>
-      </w:r>
-    </w:p>
-    <w:p>
-      <w:pPr>
-        <w:jc w:val="both"/>
-        <w:rPr>
-          <w:rFonts w:asciiTheme="majorHAnsi" w:hAnsiTheme="majorHAnsi" w:cstheme="majorHAnsi"/>
-          <w:color w:val="FF0000"/>
-        </w:rPr>
-      </w:pPr>
-      <w:r>
-        <w:rPr>
-          <w:rFonts w:asciiTheme="majorHAnsi" w:hAnsiTheme="majorHAnsi" w:cstheme="majorHAnsi"/>
-          <w:color w:val="FF0000"/>
-        </w:rPr>
-        <w:t>*</w:t>
-      </w:r>
-    </w:p>
-    <w:p>
-      <w:pPr>
-        <w:jc w:val="both"/>
-        <w:rPr>
-          <w:rFonts w:asciiTheme="majorHAnsi" w:hAnsiTheme="majorHAnsi" w:cstheme="majorHAnsi"/>
-        </w:rPr>
-      </w:pPr>
-      <w:r>
-        <w:rPr>
-          <w:rFonts w:asciiTheme="majorHAnsi" w:hAnsiTheme="majorHAnsi" w:cstheme="majorHAnsi"/>
+    </w:p>
+    <w:p>
+      <w:pPr>
+        <w:ind w:left="720"/>
+        <w:jc w:val="both"/>
+        <w:rPr>
+          <w:rFonts w:asciiTheme="majorHAnsi" w:hAnsiTheme="majorHAnsi" w:cstheme="majorHAnsi"/>
+          <w:i/>
+        </w:rPr>
+      </w:pPr>
+      <w:r>
+        <w:rPr>
+          <w:rFonts w:asciiTheme="majorHAnsi" w:hAnsiTheme="majorHAnsi" w:cstheme="majorHAnsi"/>
+          <w:i/>
         </w:rPr>
         <w:t>Base 10 numbers – decimal number system (0-9).</w:t>
       </w:r>
     </w:p>
     <w:p>
       <w:pPr>
-        <w:jc w:val="both"/>
-        <w:rPr>
-          <w:rFonts w:asciiTheme="majorHAnsi" w:hAnsiTheme="majorHAnsi" w:cstheme="majorHAnsi"/>
-        </w:rPr>
-      </w:pPr>
-      <w:r>
-        <w:rPr>
-          <w:rFonts w:asciiTheme="majorHAnsi" w:hAnsiTheme="majorHAnsi" w:cstheme="majorHAnsi"/>
+        <w:ind w:left="720"/>
+        <w:jc w:val="both"/>
+        <w:rPr>
+          <w:rFonts w:asciiTheme="majorHAnsi" w:hAnsiTheme="majorHAnsi" w:cstheme="majorHAnsi"/>
+          <w:i/>
+        </w:rPr>
+      </w:pPr>
+      <w:r>
+        <w:rPr>
+          <w:rFonts w:asciiTheme="majorHAnsi" w:hAnsiTheme="majorHAnsi" w:cstheme="majorHAnsi"/>
+          <w:i/>
         </w:rPr>
         <w:t>Base 8 numbers / octal (0-7), uses 0 as the prefix. E.g.: 017</w:t>
       </w:r>
     </w:p>
     <w:p>
       <w:pPr>
-        <w:jc w:val="both"/>
-        <w:rPr>
-          <w:rFonts w:asciiTheme="majorHAnsi" w:hAnsiTheme="majorHAnsi" w:cstheme="majorHAnsi"/>
-        </w:rPr>
-      </w:pPr>
-      <w:r>
-        <w:rPr>
-          <w:rFonts w:asciiTheme="majorHAnsi" w:hAnsiTheme="majorHAnsi" w:cstheme="majorHAnsi"/>
+        <w:ind w:left="720"/>
+        <w:jc w:val="both"/>
+        <w:rPr>
+          <w:rFonts w:asciiTheme="majorHAnsi" w:hAnsiTheme="majorHAnsi" w:cstheme="majorHAnsi"/>
+          <w:i/>
+        </w:rPr>
+      </w:pPr>
+      <w:r>
+        <w:rPr>
+          <w:rFonts w:asciiTheme="majorHAnsi" w:hAnsiTheme="majorHAnsi" w:cstheme="majorHAnsi"/>
+          <w:i/>
         </w:rPr>
         <w:t>Base 16 numbers / hexadecimal (0-9, A-F), uses I followed by x or X as a prefix. E.g.: 0xFF</w:t>
       </w:r>
     </w:p>
     <w:p>
       <w:pPr>
-        <w:jc w:val="both"/>
-        <w:rPr>
-          <w:rFonts w:asciiTheme="majorHAnsi" w:hAnsiTheme="majorHAnsi" w:cstheme="majorHAnsi"/>
-        </w:rPr>
-      </w:pPr>
-      <w:r>
-        <w:rPr>
-          <w:rFonts w:asciiTheme="majorHAnsi" w:hAnsiTheme="majorHAnsi" w:cstheme="majorHAnsi"/>
+        <w:ind w:left="720"/>
+        <w:jc w:val="both"/>
+        <w:rPr>
+          <w:rFonts w:asciiTheme="majorHAnsi" w:hAnsiTheme="majorHAnsi" w:cstheme="majorHAnsi"/>
+          <w:i/>
+        </w:rPr>
+      </w:pPr>
+      <w:r>
+        <w:rPr>
+          <w:rFonts w:asciiTheme="majorHAnsi" w:hAnsiTheme="majorHAnsi" w:cstheme="majorHAnsi"/>
+          <w:i/>
         </w:rPr>
         <w:t>Base 2 numbers / binary (0-1), uses 0 followed by b or B as a prefix. E.g.: 0b10</w:t>
       </w:r>
     </w:p>
     <w:p>
       <w:pPr>
-        <w:jc w:val="both"/>
-        <w:rPr>
-          <w:rFonts w:asciiTheme="majorHAnsi" w:hAnsiTheme="majorHAnsi" w:cstheme="majorHAnsi"/>
-          <w:color w:val="FF0000"/>
-        </w:rPr>
-      </w:pPr>
-      <w:r>
-        <w:rPr>
-          <w:rFonts w:asciiTheme="majorHAnsi" w:hAnsiTheme="majorHAnsi" w:cstheme="majorHAnsi"/>
-          <w:color w:val="FF0000"/>
-        </w:rPr>
-        <w:t>*</w:t>
-      </w:r>
-    </w:p>
-    <w:p>
-      <w:pPr>
-        <w:jc w:val="both"/>
-        <w:rPr>
-          <w:rFonts w:asciiTheme="majorHAnsi" w:hAnsiTheme="majorHAnsi" w:cstheme="majorHAnsi"/>
-          <w:color w:val="FF0000"/>
-        </w:rPr>
-      </w:pPr>
-      <w:r>
-        <w:rPr>
-          <w:rFonts w:asciiTheme="majorHAnsi" w:hAnsiTheme="majorHAnsi" w:cstheme="majorHAnsi"/>
-          <w:color w:val="FF0000"/>
-        </w:rPr>
-        <w:t>*</w:t>
-      </w:r>
+        <w:ind w:left="720"/>
+        <w:jc w:val="both"/>
+        <w:rPr>
+          <w:rFonts w:asciiTheme="majorHAnsi" w:hAnsiTheme="majorHAnsi" w:cstheme="majorHAnsi"/>
+          <w:i/>
+        </w:rPr>
+      </w:pPr>
     </w:p>
     <w:p>
       <w:pPr>
@@ -3007,6 +3059,1053 @@
         </w:rPr>
         <w:t>Reference types can be assigned null value, while primitives cannot. Reference types can be used to call methods when they do not point to null. Primitives do not have methods.</w:t>
       </w:r>
+    </w:p>
+    <w:p>
+      <w:pPr>
+        <w:jc w:val="both"/>
+        <w:rPr>
+          <w:rFonts w:asciiTheme="majorHAnsi" w:hAnsiTheme="majorHAnsi" w:cstheme="majorHAnsi"/>
+        </w:rPr>
+      </w:pPr>
+    </w:p>
+    <w:p>
+      <w:pPr>
+        <w:jc w:val="both"/>
+        <w:rPr>
+          <w:rFonts w:asciiTheme="majorHAnsi" w:hAnsiTheme="majorHAnsi" w:cstheme="majorHAnsi"/>
+        </w:rPr>
+      </w:pPr>
+      <w:r>
+        <w:rPr>
+          <w:rFonts w:asciiTheme="majorHAnsi" w:hAnsiTheme="majorHAnsi" w:cstheme="majorHAnsi"/>
+          <w:u w:val="single"/>
+        </w:rPr>
+        <w:t>Identifiers</w:t>
+      </w:r>
+      <w:r>
+        <w:rPr>
+          <w:rFonts w:asciiTheme="majorHAnsi" w:hAnsiTheme="majorHAnsi" w:cstheme="majorHAnsi"/>
+        </w:rPr>
+        <w:t>. There are three rules for identifiers’ names:</w:t>
+      </w:r>
+    </w:p>
+    <w:p>
+      <w:pPr>
+        <w:pStyle w:val="ListParagraph"/>
+        <w:numPr>
+          <w:ilvl w:val="0"/>
+          <w:numId w:val="2"/>
+        </w:numPr>
+        <w:jc w:val="both"/>
+        <w:rPr>
+          <w:rFonts w:asciiTheme="majorHAnsi" w:hAnsiTheme="majorHAnsi" w:cstheme="majorHAnsi"/>
+        </w:rPr>
+      </w:pPr>
+      <w:r>
+        <w:rPr>
+          <w:rFonts w:asciiTheme="majorHAnsi" w:hAnsiTheme="majorHAnsi" w:cstheme="majorHAnsi"/>
+        </w:rPr>
+        <w:t>The name must begin with a letter or the symbol $ or _.</w:t>
+      </w:r>
+    </w:p>
+    <w:p>
+      <w:pPr>
+        <w:pStyle w:val="ListParagraph"/>
+        <w:numPr>
+          <w:ilvl w:val="0"/>
+          <w:numId w:val="2"/>
+        </w:numPr>
+        <w:jc w:val="both"/>
+        <w:rPr>
+          <w:rFonts w:asciiTheme="majorHAnsi" w:hAnsiTheme="majorHAnsi" w:cstheme="majorHAnsi"/>
+        </w:rPr>
+      </w:pPr>
+      <w:r>
+        <w:rPr>
+          <w:rFonts w:asciiTheme="majorHAnsi" w:hAnsiTheme="majorHAnsi" w:cstheme="majorHAnsi"/>
+        </w:rPr>
+        <w:t>Subsequent characters may also be numbers.</w:t>
+      </w:r>
+    </w:p>
+    <w:p>
+      <w:pPr>
+        <w:pStyle w:val="ListParagraph"/>
+        <w:numPr>
+          <w:ilvl w:val="0"/>
+          <w:numId w:val="2"/>
+        </w:numPr>
+        <w:jc w:val="both"/>
+        <w:rPr>
+          <w:rFonts w:asciiTheme="majorHAnsi" w:hAnsiTheme="majorHAnsi" w:cstheme="majorHAnsi"/>
+        </w:rPr>
+      </w:pPr>
+      <w:r>
+        <w:rPr>
+          <w:rFonts w:asciiTheme="majorHAnsi" w:hAnsiTheme="majorHAnsi" w:cstheme="majorHAnsi"/>
+        </w:rPr>
+        <w:t>You cannot use a java reserved word for this.</w:t>
+      </w:r>
+    </w:p>
+    <w:p>
+      <w:pPr>
+        <w:jc w:val="both"/>
+        <w:rPr>
+          <w:rFonts w:asciiTheme="majorHAnsi" w:hAnsiTheme="majorHAnsi" w:cstheme="majorHAnsi"/>
+        </w:rPr>
+      </w:pPr>
+    </w:p>
+    <w:p>
+      <w:pPr>
+        <w:jc w:val="both"/>
+        <w:rPr>
+          <w:rFonts w:asciiTheme="majorHAnsi" w:hAnsiTheme="majorHAnsi" w:cstheme="majorHAnsi"/>
+          <w:u w:val="single"/>
+        </w:rPr>
+      </w:pPr>
+      <w:r>
+        <w:rPr>
+          <w:rFonts w:asciiTheme="majorHAnsi" w:hAnsiTheme="majorHAnsi" w:cstheme="majorHAnsi"/>
+          <w:u w:val="single"/>
+        </w:rPr>
+        <w:t>Understanding default initialization of variables.</w:t>
+      </w:r>
+    </w:p>
+    <w:p>
+      <w:pPr>
+        <w:jc w:val="both"/>
+        <w:rPr>
+          <w:rFonts w:asciiTheme="majorHAnsi" w:hAnsiTheme="majorHAnsi" w:cstheme="majorHAnsi"/>
+        </w:rPr>
+      </w:pPr>
+      <w:r>
+        <w:rPr>
+          <w:rFonts w:asciiTheme="majorHAnsi" w:hAnsiTheme="majorHAnsi" w:cstheme="majorHAnsi"/>
+        </w:rPr>
+        <w:t xml:space="preserve">Local variables are defined within a method. </w:t>
+      </w:r>
+      <w:r>
+        <w:rPr>
+          <w:rFonts w:asciiTheme="majorHAnsi" w:hAnsiTheme="majorHAnsi" w:cstheme="majorHAnsi"/>
+        </w:rPr>
+        <w:t>They do not have a default value.</w:t>
+      </w:r>
+    </w:p>
+    <w:p>
+      <w:pPr>
+        <w:jc w:val="both"/>
+        <w:rPr>
+          <w:rFonts w:asciiTheme="majorHAnsi" w:hAnsiTheme="majorHAnsi" w:cstheme="majorHAnsi"/>
+        </w:rPr>
+      </w:pPr>
+      <w:r>
+        <w:rPr>
+          <w:rFonts w:asciiTheme="majorHAnsi" w:hAnsiTheme="majorHAnsi" w:cstheme="majorHAnsi"/>
+        </w:rPr>
+        <w:t xml:space="preserve">Instance (also called fields) and class variables are not local. Class variables have the </w:t>
+      </w:r>
+      <w:r>
+        <w:rPr>
+          <w:rFonts w:asciiTheme="majorHAnsi" w:hAnsiTheme="majorHAnsi" w:cstheme="majorHAnsi"/>
+          <w:i/>
+        </w:rPr>
+        <w:t xml:space="preserve">static </w:t>
+      </w:r>
+      <w:r>
+        <w:rPr>
+          <w:rFonts w:asciiTheme="majorHAnsi" w:hAnsiTheme="majorHAnsi" w:cstheme="majorHAnsi"/>
+        </w:rPr>
+        <w:t>keyword. These are not required to initialize them, they get assigned a default value in that case.</w:t>
+      </w:r>
+    </w:p>
+    <w:p>
+      <w:pPr>
+        <w:jc w:val="both"/>
+        <w:rPr>
+          <w:rFonts w:asciiTheme="majorHAnsi" w:hAnsiTheme="majorHAnsi" w:cstheme="majorHAnsi"/>
+        </w:rPr>
+      </w:pPr>
+    </w:p>
+    <w:p>
+      <w:pPr>
+        <w:ind w:left="1440"/>
+        <w:jc w:val="both"/>
+        <w:rPr>
+          <w:rFonts w:asciiTheme="majorHAnsi" w:hAnsiTheme="majorHAnsi" w:cstheme="majorHAnsi"/>
+          <w:i/>
+        </w:rPr>
+      </w:pPr>
+      <w:proofErr w:type="spellStart"/>
+      <w:r>
+        <w:rPr>
+          <w:rFonts w:asciiTheme="majorHAnsi" w:hAnsiTheme="majorHAnsi" w:cstheme="majorHAnsi"/>
+          <w:i/>
+        </w:rPr>
+        <w:t>b</w:t>
+      </w:r>
+      <w:r>
+        <w:rPr>
+          <w:rFonts w:asciiTheme="majorHAnsi" w:hAnsiTheme="majorHAnsi" w:cstheme="majorHAnsi"/>
+          <w:i/>
+        </w:rPr>
+        <w:t>oolean</w:t>
+      </w:r>
+      <w:proofErr w:type="spellEnd"/>
+      <w:r>
+        <w:rPr>
+          <w:rFonts w:asciiTheme="majorHAnsi" w:hAnsiTheme="majorHAnsi" w:cstheme="majorHAnsi"/>
+          <w:i/>
+        </w:rPr>
+        <w:t xml:space="preserve"> </w:t>
+      </w:r>
+      <w:r>
+        <w:rPr>
+          <w:rFonts w:asciiTheme="majorHAnsi" w:hAnsiTheme="majorHAnsi" w:cstheme="majorHAnsi"/>
+          <w:i/>
+        </w:rPr>
+        <w:sym w:font="Wingdings" w:char="F0E0"/>
+      </w:r>
+      <w:r>
+        <w:rPr>
+          <w:rFonts w:asciiTheme="majorHAnsi" w:hAnsiTheme="majorHAnsi" w:cstheme="majorHAnsi"/>
+          <w:i/>
+        </w:rPr>
+        <w:t xml:space="preserve"> false</w:t>
+      </w:r>
+    </w:p>
+    <w:p>
+      <w:pPr>
+        <w:ind w:left="1440"/>
+        <w:jc w:val="both"/>
+        <w:rPr>
+          <w:rFonts w:asciiTheme="majorHAnsi" w:hAnsiTheme="majorHAnsi" w:cstheme="majorHAnsi"/>
+          <w:i/>
+        </w:rPr>
+      </w:pPr>
+      <w:r>
+        <w:rPr>
+          <w:rFonts w:asciiTheme="majorHAnsi" w:hAnsiTheme="majorHAnsi" w:cstheme="majorHAnsi"/>
+          <w:i/>
+        </w:rPr>
+        <w:t>b</w:t>
+      </w:r>
+      <w:r>
+        <w:rPr>
+          <w:rFonts w:asciiTheme="majorHAnsi" w:hAnsiTheme="majorHAnsi" w:cstheme="majorHAnsi"/>
+          <w:i/>
+        </w:rPr>
+        <w:t xml:space="preserve">yte, short, </w:t>
+      </w:r>
+      <w:proofErr w:type="spellStart"/>
+      <w:r>
+        <w:rPr>
+          <w:rFonts w:asciiTheme="majorHAnsi" w:hAnsiTheme="majorHAnsi" w:cstheme="majorHAnsi"/>
+          <w:i/>
+        </w:rPr>
+        <w:t>int</w:t>
+      </w:r>
+      <w:proofErr w:type="spellEnd"/>
+      <w:r>
+        <w:rPr>
+          <w:rFonts w:asciiTheme="majorHAnsi" w:hAnsiTheme="majorHAnsi" w:cstheme="majorHAnsi"/>
+          <w:i/>
+        </w:rPr>
+        <w:t xml:space="preserve">, long </w:t>
+      </w:r>
+      <w:r>
+        <w:rPr>
+          <w:rFonts w:asciiTheme="majorHAnsi" w:hAnsiTheme="majorHAnsi" w:cstheme="majorHAnsi"/>
+          <w:i/>
+        </w:rPr>
+        <w:sym w:font="Wingdings" w:char="F0E0"/>
+      </w:r>
+      <w:r>
+        <w:rPr>
+          <w:rFonts w:asciiTheme="majorHAnsi" w:hAnsiTheme="majorHAnsi" w:cstheme="majorHAnsi"/>
+          <w:i/>
+        </w:rPr>
+        <w:t xml:space="preserve"> 0</w:t>
+      </w:r>
+    </w:p>
+    <w:p>
+      <w:pPr>
+        <w:ind w:left="1440"/>
+        <w:jc w:val="both"/>
+        <w:rPr>
+          <w:rFonts w:asciiTheme="majorHAnsi" w:hAnsiTheme="majorHAnsi" w:cstheme="majorHAnsi"/>
+          <w:i/>
+        </w:rPr>
+      </w:pPr>
+      <w:r>
+        <w:rPr>
+          <w:rFonts w:asciiTheme="majorHAnsi" w:hAnsiTheme="majorHAnsi" w:cstheme="majorHAnsi"/>
+          <w:i/>
+        </w:rPr>
+        <w:t>f</w:t>
+      </w:r>
+      <w:r>
+        <w:rPr>
+          <w:rFonts w:asciiTheme="majorHAnsi" w:hAnsiTheme="majorHAnsi" w:cstheme="majorHAnsi"/>
+          <w:i/>
+        </w:rPr>
+        <w:t xml:space="preserve">loat, double </w:t>
+      </w:r>
+      <w:r>
+        <w:rPr>
+          <w:rFonts w:asciiTheme="majorHAnsi" w:hAnsiTheme="majorHAnsi" w:cstheme="majorHAnsi"/>
+          <w:i/>
+        </w:rPr>
+        <w:sym w:font="Wingdings" w:char="F0E0"/>
+      </w:r>
+      <w:r>
+        <w:rPr>
+          <w:rFonts w:asciiTheme="majorHAnsi" w:hAnsiTheme="majorHAnsi" w:cstheme="majorHAnsi"/>
+          <w:i/>
+        </w:rPr>
+        <w:t xml:space="preserve"> 0.0</w:t>
+      </w:r>
+    </w:p>
+    <w:p>
+      <w:pPr>
+        <w:ind w:left="1440"/>
+        <w:jc w:val="both"/>
+        <w:rPr>
+          <w:rFonts w:asciiTheme="majorHAnsi" w:hAnsiTheme="majorHAnsi" w:cstheme="majorHAnsi"/>
+          <w:i/>
+        </w:rPr>
+      </w:pPr>
+      <w:r>
+        <w:rPr>
+          <w:rFonts w:asciiTheme="majorHAnsi" w:hAnsiTheme="majorHAnsi" w:cstheme="majorHAnsi"/>
+          <w:i/>
+        </w:rPr>
+        <w:t>c</w:t>
+      </w:r>
+      <w:r>
+        <w:rPr>
+          <w:rFonts w:asciiTheme="majorHAnsi" w:hAnsiTheme="majorHAnsi" w:cstheme="majorHAnsi"/>
+          <w:i/>
+        </w:rPr>
+        <w:t xml:space="preserve">har </w:t>
+      </w:r>
+      <w:r>
+        <w:rPr>
+          <w:rFonts w:asciiTheme="majorHAnsi" w:hAnsiTheme="majorHAnsi" w:cstheme="majorHAnsi"/>
+          <w:i/>
+        </w:rPr>
+        <w:sym w:font="Wingdings" w:char="F0E0"/>
+      </w:r>
+      <w:r>
+        <w:rPr>
+          <w:rFonts w:asciiTheme="majorHAnsi" w:hAnsiTheme="majorHAnsi" w:cstheme="majorHAnsi"/>
+          <w:i/>
+        </w:rPr>
+        <w:t xml:space="preserve"> ‘\u0000’ (NUL)</w:t>
+      </w:r>
+    </w:p>
+    <w:p>
+      <w:pPr>
+        <w:ind w:left="1440"/>
+        <w:jc w:val="both"/>
+        <w:rPr>
+          <w:rFonts w:asciiTheme="majorHAnsi" w:hAnsiTheme="majorHAnsi" w:cstheme="majorHAnsi"/>
+          <w:i/>
+        </w:rPr>
+      </w:pPr>
+      <w:r>
+        <w:rPr>
+          <w:rFonts w:asciiTheme="majorHAnsi" w:hAnsiTheme="majorHAnsi" w:cstheme="majorHAnsi"/>
+          <w:i/>
+        </w:rPr>
+        <w:t>a</w:t>
+      </w:r>
+      <w:r>
+        <w:rPr>
+          <w:rFonts w:asciiTheme="majorHAnsi" w:hAnsiTheme="majorHAnsi" w:cstheme="majorHAnsi"/>
+          <w:i/>
+        </w:rPr>
+        <w:t xml:space="preserve">ll objects reference type </w:t>
+      </w:r>
+      <w:r>
+        <w:rPr>
+          <w:rFonts w:asciiTheme="majorHAnsi" w:hAnsiTheme="majorHAnsi" w:cstheme="majorHAnsi"/>
+          <w:i/>
+        </w:rPr>
+        <w:sym w:font="Wingdings" w:char="F0E0"/>
+      </w:r>
+      <w:r>
+        <w:rPr>
+          <w:rFonts w:asciiTheme="majorHAnsi" w:hAnsiTheme="majorHAnsi" w:cstheme="majorHAnsi"/>
+          <w:i/>
+        </w:rPr>
+        <w:t xml:space="preserve"> null</w:t>
+      </w:r>
+    </w:p>
+    <w:p>
+      <w:pPr>
+        <w:jc w:val="both"/>
+        <w:rPr>
+          <w:rFonts w:asciiTheme="majorHAnsi" w:hAnsiTheme="majorHAnsi" w:cstheme="majorHAnsi"/>
+        </w:rPr>
+      </w:pPr>
+    </w:p>
+    <w:p>
+      <w:pPr>
+        <w:jc w:val="both"/>
+        <w:rPr>
+          <w:rFonts w:asciiTheme="majorHAnsi" w:hAnsiTheme="majorHAnsi" w:cstheme="majorHAnsi"/>
+        </w:rPr>
+      </w:pPr>
+    </w:p>
+    <w:p>
+      <w:pPr>
+        <w:jc w:val="both"/>
+        <w:rPr>
+          <w:rFonts w:asciiTheme="majorHAnsi" w:hAnsiTheme="majorHAnsi" w:cstheme="majorHAnsi"/>
+          <w:u w:val="single"/>
+        </w:rPr>
+      </w:pPr>
+      <w:r>
+        <w:rPr>
+          <w:rFonts w:asciiTheme="majorHAnsi" w:hAnsiTheme="majorHAnsi" w:cstheme="majorHAnsi"/>
+          <w:u w:val="single"/>
+        </w:rPr>
+        <w:lastRenderedPageBreak/>
+        <w:t>Variable scope.</w:t>
+      </w:r>
+    </w:p>
+    <w:p>
+      <w:pPr>
+        <w:jc w:val="both"/>
+        <w:rPr>
+          <w:rFonts w:asciiTheme="majorHAnsi" w:hAnsiTheme="majorHAnsi" w:cstheme="majorHAnsi"/>
+        </w:rPr>
+      </w:pPr>
+      <w:r>
+        <w:rPr>
+          <w:rFonts w:asciiTheme="majorHAnsi" w:hAnsiTheme="majorHAnsi" w:cstheme="majorHAnsi"/>
+        </w:rPr>
+        <w:t>Always verify the scope of local, class and instance variables.</w:t>
+      </w:r>
+    </w:p>
+    <w:p>
+      <w:pPr>
+        <w:pStyle w:val="ListParagraph"/>
+        <w:numPr>
+          <w:ilvl w:val="0"/>
+          <w:numId w:val="2"/>
+        </w:numPr>
+        <w:jc w:val="both"/>
+        <w:rPr>
+          <w:rFonts w:asciiTheme="majorHAnsi" w:hAnsiTheme="majorHAnsi" w:cstheme="majorHAnsi"/>
+        </w:rPr>
+      </w:pPr>
+      <w:r>
+        <w:rPr>
+          <w:rFonts w:asciiTheme="majorHAnsi" w:hAnsiTheme="majorHAnsi" w:cstheme="majorHAnsi"/>
+        </w:rPr>
+        <w:t>Local variables – in scope from the declaration to the end of the block.</w:t>
+      </w:r>
+    </w:p>
+    <w:p>
+      <w:pPr>
+        <w:pStyle w:val="ListParagraph"/>
+        <w:numPr>
+          <w:ilvl w:val="0"/>
+          <w:numId w:val="2"/>
+        </w:numPr>
+        <w:jc w:val="both"/>
+        <w:rPr>
+          <w:rFonts w:asciiTheme="majorHAnsi" w:hAnsiTheme="majorHAnsi" w:cstheme="majorHAnsi"/>
+        </w:rPr>
+      </w:pPr>
+      <w:r>
+        <w:rPr>
+          <w:rFonts w:asciiTheme="majorHAnsi" w:hAnsiTheme="majorHAnsi" w:cstheme="majorHAnsi"/>
+        </w:rPr>
+        <w:t>Instance variables – in scope from the declaration until the object is garbage collected.</w:t>
+      </w:r>
+    </w:p>
+    <w:p>
+      <w:pPr>
+        <w:pStyle w:val="ListParagraph"/>
+        <w:numPr>
+          <w:ilvl w:val="0"/>
+          <w:numId w:val="2"/>
+        </w:numPr>
+        <w:jc w:val="both"/>
+        <w:rPr>
+          <w:rFonts w:asciiTheme="majorHAnsi" w:hAnsiTheme="majorHAnsi" w:cstheme="majorHAnsi"/>
+        </w:rPr>
+      </w:pPr>
+      <w:r>
+        <w:rPr>
+          <w:rFonts w:asciiTheme="majorHAnsi" w:hAnsiTheme="majorHAnsi" w:cstheme="majorHAnsi"/>
+        </w:rPr>
+        <w:t>Class variables – in scope from the declaration until the program ends.</w:t>
+      </w:r>
+    </w:p>
+    <w:p>
+      <w:pPr>
+        <w:jc w:val="both"/>
+        <w:rPr>
+          <w:rFonts w:asciiTheme="majorHAnsi" w:hAnsiTheme="majorHAnsi" w:cstheme="majorHAnsi"/>
+        </w:rPr>
+      </w:pPr>
+    </w:p>
+    <w:p>
+      <w:pPr>
+        <w:jc w:val="both"/>
+        <w:rPr>
+          <w:rFonts w:asciiTheme="majorHAnsi" w:hAnsiTheme="majorHAnsi" w:cstheme="majorHAnsi"/>
+          <w:u w:val="single"/>
+        </w:rPr>
+      </w:pPr>
+      <w:r>
+        <w:rPr>
+          <w:rFonts w:asciiTheme="majorHAnsi" w:hAnsiTheme="majorHAnsi" w:cstheme="majorHAnsi"/>
+          <w:u w:val="single"/>
+        </w:rPr>
+        <w:t>Ordering elements in a class.</w:t>
+      </w:r>
+    </w:p>
+    <w:p>
+      <w:pPr>
+        <w:jc w:val="both"/>
+        <w:rPr>
+          <w:rFonts w:asciiTheme="majorHAnsi" w:hAnsiTheme="majorHAnsi" w:cstheme="majorHAnsi"/>
+        </w:rPr>
+      </w:pPr>
+      <w:r>
+        <w:rPr>
+          <w:rFonts w:asciiTheme="majorHAnsi" w:hAnsiTheme="majorHAnsi" w:cstheme="majorHAnsi"/>
+        </w:rPr>
+        <w:t>This the following order for the elements in a class:</w:t>
+      </w:r>
+    </w:p>
+    <w:p>
+      <w:pPr>
+        <w:ind w:left="720"/>
+        <w:jc w:val="both"/>
+        <w:rPr>
+          <w:rFonts w:asciiTheme="majorHAnsi" w:hAnsiTheme="majorHAnsi" w:cstheme="majorHAnsi"/>
+          <w:i/>
+        </w:rPr>
+      </w:pPr>
+      <w:r>
+        <w:rPr>
+          <w:rFonts w:asciiTheme="majorHAnsi" w:hAnsiTheme="majorHAnsi" w:cstheme="majorHAnsi"/>
+          <w:i/>
+        </w:rPr>
+        <w:t>Package // may not be required</w:t>
+      </w:r>
+    </w:p>
+    <w:p>
+      <w:pPr>
+        <w:ind w:left="720"/>
+        <w:jc w:val="both"/>
+        <w:rPr>
+          <w:rFonts w:asciiTheme="majorHAnsi" w:hAnsiTheme="majorHAnsi" w:cstheme="majorHAnsi"/>
+          <w:i/>
+        </w:rPr>
+      </w:pPr>
+      <w:r>
+        <w:rPr>
+          <w:rFonts w:asciiTheme="majorHAnsi" w:hAnsiTheme="majorHAnsi" w:cstheme="majorHAnsi"/>
+          <w:i/>
+        </w:rPr>
+        <w:t>Import // may not be required – goes immediately after package</w:t>
+      </w:r>
+    </w:p>
+    <w:p>
+      <w:pPr>
+        <w:ind w:left="720"/>
+        <w:jc w:val="both"/>
+        <w:rPr>
+          <w:rFonts w:asciiTheme="majorHAnsi" w:hAnsiTheme="majorHAnsi" w:cstheme="majorHAnsi"/>
+          <w:i/>
+        </w:rPr>
+      </w:pPr>
+      <w:r>
+        <w:rPr>
+          <w:rFonts w:asciiTheme="majorHAnsi" w:hAnsiTheme="majorHAnsi" w:cstheme="majorHAnsi"/>
+          <w:i/>
+        </w:rPr>
+        <w:t>Class // required – goes immediately after import</w:t>
+      </w:r>
+    </w:p>
+    <w:p>
+      <w:pPr>
+        <w:ind w:left="720"/>
+        <w:jc w:val="both"/>
+        <w:rPr>
+          <w:rFonts w:asciiTheme="majorHAnsi" w:hAnsiTheme="majorHAnsi" w:cstheme="majorHAnsi"/>
+          <w:i/>
+        </w:rPr>
+      </w:pPr>
+      <w:proofErr w:type="gramStart"/>
+      <w:r>
+        <w:rPr>
+          <w:rFonts w:asciiTheme="majorHAnsi" w:hAnsiTheme="majorHAnsi" w:cstheme="majorHAnsi"/>
+          <w:i/>
+        </w:rPr>
+        <w:t>{ fields</w:t>
+      </w:r>
+      <w:proofErr w:type="gramEnd"/>
+      <w:r>
+        <w:rPr>
+          <w:rFonts w:asciiTheme="majorHAnsi" w:hAnsiTheme="majorHAnsi" w:cstheme="majorHAnsi"/>
+          <w:i/>
+        </w:rPr>
+        <w:t xml:space="preserve"> and methods } // may not be required – anywhere inside the class</w:t>
+      </w:r>
+    </w:p>
+    <w:p>
+      <w:pPr>
+        <w:ind w:left="720"/>
+        <w:jc w:val="both"/>
+        <w:rPr>
+          <w:rFonts w:asciiTheme="majorHAnsi" w:hAnsiTheme="majorHAnsi" w:cstheme="majorHAnsi"/>
+          <w:i/>
+        </w:rPr>
+      </w:pPr>
+      <w:r>
+        <w:rPr>
+          <w:rFonts w:asciiTheme="majorHAnsi" w:hAnsiTheme="majorHAnsi" w:cstheme="majorHAnsi"/>
+          <w:i/>
+        </w:rPr>
+        <w:t>// comments – anywhere in the file</w:t>
+      </w:r>
+    </w:p>
+    <w:p>
+      <w:pPr>
+        <w:jc w:val="both"/>
+        <w:rPr>
+          <w:rFonts w:asciiTheme="majorHAnsi" w:hAnsiTheme="majorHAnsi" w:cstheme="majorHAnsi"/>
+        </w:rPr>
+      </w:pPr>
+    </w:p>
+    <w:p>
+      <w:pPr>
+        <w:jc w:val="both"/>
+        <w:rPr>
+          <w:rFonts w:asciiTheme="majorHAnsi" w:hAnsiTheme="majorHAnsi" w:cstheme="majorHAnsi"/>
+        </w:rPr>
+      </w:pPr>
+    </w:p>
+    <w:p>
+      <w:pPr>
+        <w:jc w:val="both"/>
+        <w:rPr>
+          <w:rFonts w:asciiTheme="majorHAnsi" w:hAnsiTheme="majorHAnsi" w:cstheme="majorHAnsi"/>
+        </w:rPr>
+      </w:pPr>
+      <w:r>
+        <w:rPr>
+          <w:rFonts w:asciiTheme="majorHAnsi" w:hAnsiTheme="majorHAnsi" w:cstheme="majorHAnsi"/>
+        </w:rPr>
+        <w:t>Garbage collection</w:t>
+      </w:r>
+      <w:r>
+        <w:rPr>
+          <w:rFonts w:asciiTheme="majorHAnsi" w:hAnsiTheme="majorHAnsi" w:cstheme="majorHAnsi"/>
+        </w:rPr>
+        <w:t>.</w:t>
+      </w:r>
+    </w:p>
+    <w:p>
+      <w:pPr>
+        <w:jc w:val="both"/>
+        <w:rPr>
+          <w:rFonts w:asciiTheme="majorHAnsi" w:hAnsiTheme="majorHAnsi" w:cstheme="majorHAnsi"/>
+        </w:rPr>
+      </w:pPr>
+      <w:r>
+        <w:rPr>
+          <w:rFonts w:asciiTheme="majorHAnsi" w:hAnsiTheme="majorHAnsi" w:cstheme="majorHAnsi"/>
+        </w:rPr>
+        <w:t>All java objects are stored in the program memory’s heap. The heap (free store) is a large pool of unused memory allocated to your java app. The Garbage Collector deletes the objects from memory that are no longer reachable by the app.</w:t>
+      </w:r>
+    </w:p>
+    <w:p>
+      <w:pPr>
+        <w:jc w:val="both"/>
+        <w:rPr>
+          <w:rFonts w:asciiTheme="majorHAnsi" w:hAnsiTheme="majorHAnsi" w:cstheme="majorHAnsi"/>
+        </w:rPr>
+      </w:pPr>
+    </w:p>
+    <w:p>
+      <w:pPr>
+        <w:jc w:val="both"/>
+        <w:rPr>
+          <w:rFonts w:asciiTheme="majorHAnsi" w:hAnsiTheme="majorHAnsi" w:cstheme="majorHAnsi"/>
+        </w:rPr>
+      </w:pPr>
+      <w:proofErr w:type="spellStart"/>
+      <w:proofErr w:type="gramStart"/>
+      <w:r>
+        <w:rPr>
+          <w:rFonts w:asciiTheme="majorHAnsi" w:hAnsiTheme="majorHAnsi" w:cstheme="majorHAnsi"/>
+        </w:rPr>
+        <w:t>System.gc</w:t>
+      </w:r>
+      <w:proofErr w:type="spellEnd"/>
+      <w:r>
+        <w:rPr>
+          <w:rFonts w:asciiTheme="majorHAnsi" w:hAnsiTheme="majorHAnsi" w:cstheme="majorHAnsi"/>
+        </w:rPr>
+        <w:t>(</w:t>
+      </w:r>
+      <w:proofErr w:type="gramEnd"/>
+      <w:r>
+        <w:rPr>
+          <w:rFonts w:asciiTheme="majorHAnsi" w:hAnsiTheme="majorHAnsi" w:cstheme="majorHAnsi"/>
+        </w:rPr>
+        <w:t xml:space="preserve">); </w:t>
+      </w:r>
+      <w:r>
+        <w:rPr>
+          <w:rFonts w:asciiTheme="majorHAnsi" w:hAnsiTheme="majorHAnsi" w:cstheme="majorHAnsi"/>
+        </w:rPr>
+        <w:sym w:font="Wingdings" w:char="F0E0"/>
+      </w:r>
+      <w:r>
+        <w:rPr>
+          <w:rFonts w:asciiTheme="majorHAnsi" w:hAnsiTheme="majorHAnsi" w:cstheme="majorHAnsi"/>
+        </w:rPr>
+        <w:t xml:space="preserve"> a request for Garbage Collector to run, but this request can be ignored by Java.</w:t>
+      </w:r>
+    </w:p>
+    <w:p>
+      <w:pPr>
+        <w:jc w:val="both"/>
+        <w:rPr>
+          <w:rFonts w:asciiTheme="majorHAnsi" w:hAnsiTheme="majorHAnsi" w:cstheme="majorHAnsi"/>
+        </w:rPr>
+      </w:pPr>
+      <w:r>
+        <w:rPr>
+          <w:rFonts w:asciiTheme="majorHAnsi" w:hAnsiTheme="majorHAnsi" w:cstheme="majorHAnsi"/>
+        </w:rPr>
+        <w:t>An object is not reachable when:</w:t>
+      </w:r>
+    </w:p>
+    <w:p>
+      <w:pPr>
+        <w:pStyle w:val="ListParagraph"/>
+        <w:numPr>
+          <w:ilvl w:val="0"/>
+          <w:numId w:val="3"/>
+        </w:numPr>
+        <w:jc w:val="both"/>
+        <w:rPr>
+          <w:rFonts w:asciiTheme="majorHAnsi" w:hAnsiTheme="majorHAnsi" w:cstheme="majorHAnsi"/>
+        </w:rPr>
+      </w:pPr>
+      <w:r>
+        <w:rPr>
+          <w:rFonts w:asciiTheme="majorHAnsi" w:hAnsiTheme="majorHAnsi" w:cstheme="majorHAnsi"/>
+        </w:rPr>
+        <w:t>No reference points to it.</w:t>
+      </w:r>
+    </w:p>
+    <w:p>
+      <w:pPr>
+        <w:pStyle w:val="ListParagraph"/>
+        <w:numPr>
+          <w:ilvl w:val="0"/>
+          <w:numId w:val="3"/>
+        </w:numPr>
+        <w:jc w:val="both"/>
+        <w:rPr>
+          <w:rFonts w:asciiTheme="majorHAnsi" w:hAnsiTheme="majorHAnsi" w:cstheme="majorHAnsi"/>
+        </w:rPr>
+      </w:pPr>
+      <w:r>
+        <w:rPr>
+          <w:rFonts w:asciiTheme="majorHAnsi" w:hAnsiTheme="majorHAnsi" w:cstheme="majorHAnsi"/>
+        </w:rPr>
+        <w:t>The reference to the object goes out of scope.</w:t>
+      </w:r>
+    </w:p>
+    <w:p>
+      <w:pPr>
+        <w:jc w:val="both"/>
+        <w:rPr>
+          <w:rFonts w:asciiTheme="majorHAnsi" w:hAnsiTheme="majorHAnsi" w:cstheme="majorHAnsi"/>
+        </w:rPr>
+      </w:pPr>
+    </w:p>
+    <w:p>
+      <w:pPr>
+        <w:jc w:val="both"/>
+        <w:rPr>
+          <w:rFonts w:asciiTheme="majorHAnsi" w:hAnsiTheme="majorHAnsi" w:cstheme="majorHAnsi"/>
+        </w:rPr>
+      </w:pPr>
+      <w:proofErr w:type="gramStart"/>
+      <w:r>
+        <w:rPr>
+          <w:rFonts w:asciiTheme="majorHAnsi" w:hAnsiTheme="majorHAnsi" w:cstheme="majorHAnsi"/>
+          <w:i/>
+        </w:rPr>
+        <w:t>Finalize(</w:t>
+      </w:r>
+      <w:proofErr w:type="gramEnd"/>
+      <w:r>
+        <w:rPr>
+          <w:rFonts w:asciiTheme="majorHAnsi" w:hAnsiTheme="majorHAnsi" w:cstheme="majorHAnsi"/>
+          <w:i/>
+        </w:rPr>
+        <w:t>)</w:t>
+      </w:r>
+      <w:r>
+        <w:rPr>
+          <w:rFonts w:asciiTheme="majorHAnsi" w:hAnsiTheme="majorHAnsi" w:cstheme="majorHAnsi"/>
+        </w:rPr>
+        <w:t xml:space="preserve"> can be implemented but is only run when the object is eligible for the garbage collector. The method can run zero or one time. If garbage collector fails to collect the object and runs a second time, </w:t>
+      </w:r>
+      <w:proofErr w:type="spellStart"/>
+      <w:proofErr w:type="gramStart"/>
+      <w:r>
+        <w:rPr>
+          <w:rFonts w:asciiTheme="majorHAnsi" w:hAnsiTheme="majorHAnsi" w:cstheme="majorHAnsi"/>
+        </w:rPr>
+        <w:t>finilaize</w:t>
+      </w:r>
+      <w:proofErr w:type="spellEnd"/>
+      <w:r>
+        <w:rPr>
+          <w:rFonts w:asciiTheme="majorHAnsi" w:hAnsiTheme="majorHAnsi" w:cstheme="majorHAnsi"/>
+        </w:rPr>
+        <w:t>(</w:t>
+      </w:r>
+      <w:proofErr w:type="gramEnd"/>
+      <w:r>
+        <w:rPr>
+          <w:rFonts w:asciiTheme="majorHAnsi" w:hAnsiTheme="majorHAnsi" w:cstheme="majorHAnsi"/>
+        </w:rPr>
+        <w:t>) won’t be called again.</w:t>
+      </w:r>
+    </w:p>
+    <w:p>
+      <w:pPr>
+        <w:jc w:val="both"/>
+        <w:rPr>
+          <w:rFonts w:asciiTheme="majorHAnsi" w:hAnsiTheme="majorHAnsi" w:cstheme="majorHAnsi"/>
+        </w:rPr>
+      </w:pPr>
+    </w:p>
+    <w:p>
+      <w:pPr>
+        <w:jc w:val="both"/>
+        <w:rPr>
+          <w:rFonts w:asciiTheme="majorHAnsi" w:hAnsiTheme="majorHAnsi" w:cstheme="majorHAnsi"/>
+        </w:rPr>
+      </w:pPr>
+      <w:r>
+        <w:rPr>
+          <w:rFonts w:asciiTheme="majorHAnsi" w:hAnsiTheme="majorHAnsi" w:cstheme="majorHAnsi"/>
+        </w:rPr>
+        <w:t>Benefits of java.</w:t>
+      </w:r>
+    </w:p>
+    <w:p>
+      <w:pPr>
+        <w:pStyle w:val="ListParagraph"/>
+        <w:numPr>
+          <w:ilvl w:val="0"/>
+          <w:numId w:val="2"/>
+        </w:numPr>
+        <w:jc w:val="both"/>
+        <w:rPr>
+          <w:rFonts w:asciiTheme="majorHAnsi" w:hAnsiTheme="majorHAnsi" w:cstheme="majorHAnsi"/>
+        </w:rPr>
+      </w:pPr>
+      <w:r>
+        <w:rPr>
+          <w:rFonts w:asciiTheme="majorHAnsi" w:hAnsiTheme="majorHAnsi" w:cstheme="majorHAnsi"/>
+        </w:rPr>
+        <w:t>Object oriented. Organized in classes.</w:t>
+      </w:r>
+    </w:p>
+    <w:p>
+      <w:pPr>
+        <w:pStyle w:val="ListParagraph"/>
+        <w:numPr>
+          <w:ilvl w:val="0"/>
+          <w:numId w:val="2"/>
+        </w:numPr>
+        <w:jc w:val="both"/>
+        <w:rPr>
+          <w:rFonts w:asciiTheme="majorHAnsi" w:hAnsiTheme="majorHAnsi" w:cstheme="majorHAnsi"/>
+        </w:rPr>
+      </w:pPr>
+      <w:r>
+        <w:rPr>
+          <w:rFonts w:asciiTheme="majorHAnsi" w:hAnsiTheme="majorHAnsi" w:cstheme="majorHAnsi"/>
+        </w:rPr>
+        <w:t>Encapsulation. Supports access modifiers to protect data from unintended access and modifications.</w:t>
+      </w:r>
+    </w:p>
+    <w:p>
+      <w:pPr>
+        <w:pStyle w:val="ListParagraph"/>
+        <w:numPr>
+          <w:ilvl w:val="0"/>
+          <w:numId w:val="2"/>
+        </w:numPr>
+        <w:jc w:val="both"/>
+        <w:rPr>
+          <w:rFonts w:asciiTheme="majorHAnsi" w:hAnsiTheme="majorHAnsi" w:cstheme="majorHAnsi"/>
+        </w:rPr>
+      </w:pPr>
+      <w:r>
+        <w:rPr>
+          <w:rFonts w:asciiTheme="majorHAnsi" w:hAnsiTheme="majorHAnsi" w:cstheme="majorHAnsi"/>
+        </w:rPr>
+        <w:t>Platform independent. Java code compiles to bytecode. Can be read by the JVM on any OS.</w:t>
+      </w:r>
+    </w:p>
+    <w:p>
+      <w:pPr>
+        <w:pStyle w:val="ListParagraph"/>
+        <w:numPr>
+          <w:ilvl w:val="0"/>
+          <w:numId w:val="2"/>
+        </w:numPr>
+        <w:jc w:val="both"/>
+        <w:rPr>
+          <w:rFonts w:asciiTheme="majorHAnsi" w:hAnsiTheme="majorHAnsi" w:cstheme="majorHAnsi"/>
+        </w:rPr>
+      </w:pPr>
+      <w:r>
+        <w:rPr>
+          <w:rFonts w:asciiTheme="majorHAnsi" w:hAnsiTheme="majorHAnsi" w:cstheme="majorHAnsi"/>
+        </w:rPr>
+        <w:t>Robust. Prevents memory leaks.</w:t>
+      </w:r>
+    </w:p>
+    <w:p>
+      <w:pPr>
+        <w:pStyle w:val="ListParagraph"/>
+        <w:numPr>
+          <w:ilvl w:val="0"/>
+          <w:numId w:val="2"/>
+        </w:numPr>
+        <w:jc w:val="both"/>
+        <w:rPr>
+          <w:rFonts w:asciiTheme="majorHAnsi" w:hAnsiTheme="majorHAnsi" w:cstheme="majorHAnsi"/>
+        </w:rPr>
+      </w:pPr>
+      <w:r>
+        <w:rPr>
+          <w:rFonts w:asciiTheme="majorHAnsi" w:hAnsiTheme="majorHAnsi" w:cstheme="majorHAnsi"/>
+        </w:rPr>
+        <w:t>Simple. No pointers, no operator overloading.</w:t>
+      </w:r>
+    </w:p>
+    <w:p>
+      <w:pPr>
+        <w:pStyle w:val="ListParagraph"/>
+        <w:numPr>
+          <w:ilvl w:val="0"/>
+          <w:numId w:val="2"/>
+        </w:numPr>
+        <w:jc w:val="both"/>
+        <w:rPr>
+          <w:rFonts w:asciiTheme="majorHAnsi" w:hAnsiTheme="majorHAnsi" w:cstheme="majorHAnsi"/>
+        </w:rPr>
+      </w:pPr>
+      <w:r>
+        <w:rPr>
+          <w:rFonts w:asciiTheme="majorHAnsi" w:hAnsiTheme="majorHAnsi" w:cstheme="majorHAnsi"/>
+        </w:rPr>
+        <w:t>Secure. Java code runs in the JVM, which creates a sandbox to execute the code.</w:t>
+      </w:r>
+    </w:p>
+    <w:p>
+      <w:pPr>
+        <w:jc w:val="both"/>
+        <w:rPr>
+          <w:rFonts w:asciiTheme="majorHAnsi" w:hAnsiTheme="majorHAnsi" w:cstheme="majorHAnsi"/>
+        </w:rPr>
+      </w:pPr>
+    </w:p>
+    <w:p>
+      <w:pPr>
+        <w:jc w:val="both"/>
+        <w:rPr>
+          <w:rFonts w:asciiTheme="majorHAnsi" w:hAnsiTheme="majorHAnsi" w:cstheme="majorHAnsi"/>
+        </w:rPr>
+      </w:pPr>
+    </w:p>
+    <w:p>
+      <w:pPr>
+        <w:jc w:val="both"/>
+        <w:rPr>
+          <w:rFonts w:asciiTheme="majorHAnsi" w:hAnsiTheme="majorHAnsi" w:cstheme="majorHAnsi"/>
+        </w:rPr>
+      </w:pPr>
+    </w:p>
+    <w:p>
+      <w:pPr>
+        <w:jc w:val="both"/>
+        <w:rPr>
+          <w:rFonts w:asciiTheme="majorHAnsi" w:hAnsiTheme="majorHAnsi" w:cstheme="majorHAnsi"/>
+        </w:rPr>
+      </w:pPr>
+    </w:p>
+    <w:p>
+      <w:pPr>
+        <w:jc w:val="both"/>
+        <w:rPr>
+          <w:rFonts w:asciiTheme="majorHAnsi" w:hAnsiTheme="majorHAnsi" w:cstheme="majorHAnsi"/>
+        </w:rPr>
+      </w:pPr>
+    </w:p>
+    <w:p>
+      <w:pPr>
+        <w:jc w:val="both"/>
+        <w:rPr>
+          <w:rFonts w:asciiTheme="majorHAnsi" w:hAnsiTheme="majorHAnsi" w:cstheme="majorHAnsi"/>
+        </w:rPr>
+      </w:pPr>
+    </w:p>
+    <w:p>
+      <w:pPr>
+        <w:jc w:val="both"/>
+        <w:rPr>
+          <w:rFonts w:asciiTheme="majorHAnsi" w:hAnsiTheme="majorHAnsi" w:cstheme="majorHAnsi"/>
+          <w:sz w:val="28"/>
+          <w:szCs w:val="28"/>
+        </w:rPr>
+      </w:pPr>
+      <w:r>
+        <w:rPr>
+          <w:rFonts w:asciiTheme="majorHAnsi" w:hAnsiTheme="majorHAnsi" w:cstheme="majorHAnsi"/>
+          <w:sz w:val="28"/>
+          <w:szCs w:val="28"/>
+        </w:rPr>
+        <w:lastRenderedPageBreak/>
+        <w:t>Chapter 2: Operators and Statements.</w:t>
+      </w:r>
+    </w:p>
+    <w:p>
+      <w:pPr>
+        <w:jc w:val="both"/>
+        <w:rPr>
+          <w:rFonts w:asciiTheme="majorHAnsi" w:hAnsiTheme="majorHAnsi" w:cstheme="majorHAnsi"/>
+        </w:rPr>
+      </w:pPr>
+    </w:p>
+    <w:p>
+      <w:pPr>
+        <w:jc w:val="both"/>
+        <w:rPr>
+          <w:rFonts w:asciiTheme="majorHAnsi" w:hAnsiTheme="majorHAnsi" w:cstheme="majorHAnsi"/>
+        </w:rPr>
+      </w:pPr>
       <w:bookmarkStart w:id="0" w:name="_GoBack"/>
       <w:bookmarkEnd w:id="0"/>
     </w:p>
@@ -3075,15 +4174,15 @@
 <file path=word/numbering.xml><?xml version="1.0" encoding="utf-8"?>
 <w:numbering xmlns:wpc="http://schemas.microsoft.com/office/word/2010/wordprocessingCanvas" xmlns:cx="http://schemas.microsoft.com/office/drawing/2014/chartex" xmlns:cx1="http://schemas.microsoft.com/office/drawing/2015/9/8/chartex" xmlns:cx2="http://schemas.microsoft.com/office/drawing/2015/10/21/chartex" xmlns:cx3="http://schemas.microsoft.com/office/drawing/2016/5/9/chartex" xmlns:cx4="http://schemas.microsoft.com/office/drawing/2016/5/10/chartex" xmlns:cx5="http://schemas.microsoft.com/office/drawing/2016/5/11/chartex" xmlns:cx6="http://schemas.microsoft.com/office/drawing/2016/5/12/chartex" xmlns:cx7="http://schemas.microsoft.com/office/drawing/2016/5/13/chartex" xmlns:cx8="http://schemas.microsoft.com/office/drawing/2016/5/14/chartex" xmlns:mc="http://schemas.openxmlformats.org/markup-compatibility/2006" xmlns:aink="http://schemas.microsoft.com/office/drawing/2016/ink" xmlns:am3d="http://schemas.microsoft.com/office/drawing/2017/model3d" xmlns:o="urn:schemas-microsoft-com:office:office" xmlns:r="http://schemas.openxmlformats.org/officeDocument/2006/relationships" xmlns:m="http://schemas.openxmlformats.org/officeDocument/2006/math" xmlns:v="urn:schemas-microsoft-com:vml" xmlns:wp14="http://schemas.microsoft.com/office/word/2010/wordprocessingDrawing" xmlns:wp="http://schemas.openxmlformats.org/drawingml/2006/wordprocessingDrawing" xmlns:w10="urn:schemas-microsoft-com:office:word" xmlns:w="http://schemas.openxmlformats.org/wordprocessingml/2006/main" xmlns:w14="http://schemas.microsoft.com/office/word/2010/wordml" xmlns:w15="http://schemas.microsoft.com/office/word/2012/wordml" xmlns:w16cid="http://schemas.microsoft.com/office/word/2016/wordml/cid" xmlns:w16se="http://schemas.microsoft.com/office/word/2015/wordml/symex" xmlns:wpg="http://schemas.microsoft.com/office/word/2010/wordprocessingGroup" xmlns:wpi="http://schemas.microsoft.com/office/word/2010/wordprocessingInk" xmlns:wne="http://schemas.microsoft.com/office/word/2006/wordml" xmlns:wps="http://schemas.microsoft.com/office/word/2010/wordprocessingShape" mc:Ignorable="w14 w15 w16se w16cid wp14">
   <w:abstractNum w:abstractNumId="0" w15:restartNumberingAfterBreak="0">
-    <w:nsid w:val="6F2A6E6A"/>
+    <w:nsid w:val="18F528DA"/>
     <w:multiLevelType w:val="hybridMultilevel"/>
-    <w:tmpl w:val="9FFC271E"/>
-    <w:lvl w:ilvl="0" w:tplc="37BEF34E">
+    <w:tmpl w:val="361EA016"/>
+    <w:lvl w:ilvl="0" w:tplc="7B48DE9A">
       <w:numFmt w:val="bullet"/>
       <w:lvlText w:val=""/>
       <w:lvlJc w:val="left"/>
       <w:pPr>
-        <w:ind w:left="420" w:hanging="360"/>
+        <w:ind w:left="720" w:hanging="360"/>
       </w:pPr>
       <w:rPr>
         <w:rFonts w:ascii="Symbol" w:eastAsiaTheme="minorHAnsi" w:hAnsi="Symbol" w:cstheme="majorHAnsi" w:hint="default"/>
@@ -3095,7 +4194,7 @@
       <w:lvlText w:val="o"/>
       <w:lvlJc w:val="left"/>
       <w:pPr>
-        <w:ind w:left="1140" w:hanging="360"/>
+        <w:ind w:left="1440" w:hanging="360"/>
       </w:pPr>
       <w:rPr>
         <w:rFonts w:ascii="Courier New" w:hAnsi="Courier New" w:cs="Courier New" w:hint="default"/>
@@ -3107,7 +4206,7 @@
       <w:lvlText w:val=""/>
       <w:lvlJc w:val="left"/>
       <w:pPr>
-        <w:ind w:left="1860" w:hanging="360"/>
+        <w:ind w:left="2160" w:hanging="360"/>
       </w:pPr>
       <w:rPr>
         <w:rFonts w:ascii="Wingdings" w:hAnsi="Wingdings" w:hint="default"/>
@@ -3119,7 +4218,7 @@
       <w:lvlText w:val=""/>
       <w:lvlJc w:val="left"/>
       <w:pPr>
-        <w:ind w:left="2580" w:hanging="360"/>
+        <w:ind w:left="2880" w:hanging="360"/>
       </w:pPr>
       <w:rPr>
         <w:rFonts w:ascii="Symbol" w:hAnsi="Symbol" w:hint="default"/>
@@ -3131,7 +4230,7 @@
       <w:lvlText w:val="o"/>
       <w:lvlJc w:val="left"/>
       <w:pPr>
-        <w:ind w:left="3300" w:hanging="360"/>
+        <w:ind w:left="3600" w:hanging="360"/>
       </w:pPr>
       <w:rPr>
         <w:rFonts w:ascii="Courier New" w:hAnsi="Courier New" w:cs="Courier New" w:hint="default"/>
@@ -3143,7 +4242,7 @@
       <w:lvlText w:val=""/>
       <w:lvlJc w:val="left"/>
       <w:pPr>
-        <w:ind w:left="4020" w:hanging="360"/>
+        <w:ind w:left="4320" w:hanging="360"/>
       </w:pPr>
       <w:rPr>
         <w:rFonts w:ascii="Wingdings" w:hAnsi="Wingdings" w:hint="default"/>
@@ -3155,7 +4254,7 @@
       <w:lvlText w:val=""/>
       <w:lvlJc w:val="left"/>
       <w:pPr>
-        <w:ind w:left="4740" w:hanging="360"/>
+        <w:ind w:left="5040" w:hanging="360"/>
       </w:pPr>
       <w:rPr>
         <w:rFonts w:ascii="Symbol" w:hAnsi="Symbol" w:hint="default"/>
@@ -3167,7 +4266,7 @@
       <w:lvlText w:val="o"/>
       <w:lvlJc w:val="left"/>
       <w:pPr>
-        <w:ind w:left="5460" w:hanging="360"/>
+        <w:ind w:left="5760" w:hanging="360"/>
       </w:pPr>
       <w:rPr>
         <w:rFonts w:ascii="Courier New" w:hAnsi="Courier New" w:cs="Courier New" w:hint="default"/>
@@ -3179,6 +4278,207 @@
       <w:lvlText w:val=""/>
       <w:lvlJc w:val="left"/>
       <w:pPr>
+        <w:ind w:left="6480" w:hanging="360"/>
+      </w:pPr>
+      <w:rPr>
+        <w:rFonts w:ascii="Wingdings" w:hAnsi="Wingdings" w:hint="default"/>
+      </w:rPr>
+    </w:lvl>
+  </w:abstractNum>
+  <w:abstractNum w:abstractNumId="1" w15:restartNumberingAfterBreak="0">
+    <w:nsid w:val="1CAB7F72"/>
+    <w:multiLevelType w:val="hybridMultilevel"/>
+    <w:tmpl w:val="72048152"/>
+    <w:lvl w:ilvl="0" w:tplc="04090011">
+      <w:start w:val="1"/>
+      <w:numFmt w:val="decimal"/>
+      <w:lvlText w:val="%1)"/>
+      <w:lvlJc w:val="left"/>
+      <w:pPr>
+        <w:ind w:left="720" w:hanging="360"/>
+      </w:pPr>
+      <w:rPr>
+        <w:rFonts w:hint="default"/>
+      </w:rPr>
+    </w:lvl>
+    <w:lvl w:ilvl="1" w:tplc="04090019" w:tentative="1">
+      <w:start w:val="1"/>
+      <w:numFmt w:val="lowerLetter"/>
+      <w:lvlText w:val="%2."/>
+      <w:lvlJc w:val="left"/>
+      <w:pPr>
+        <w:ind w:left="1440" w:hanging="360"/>
+      </w:pPr>
+    </w:lvl>
+    <w:lvl w:ilvl="2" w:tplc="0409001B" w:tentative="1">
+      <w:start w:val="1"/>
+      <w:numFmt w:val="lowerRoman"/>
+      <w:lvlText w:val="%3."/>
+      <w:lvlJc w:val="right"/>
+      <w:pPr>
+        <w:ind w:left="2160" w:hanging="180"/>
+      </w:pPr>
+    </w:lvl>
+    <w:lvl w:ilvl="3" w:tplc="0409000F" w:tentative="1">
+      <w:start w:val="1"/>
+      <w:numFmt w:val="decimal"/>
+      <w:lvlText w:val="%4."/>
+      <w:lvlJc w:val="left"/>
+      <w:pPr>
+        <w:ind w:left="2880" w:hanging="360"/>
+      </w:pPr>
+    </w:lvl>
+    <w:lvl w:ilvl="4" w:tplc="04090019" w:tentative="1">
+      <w:start w:val="1"/>
+      <w:numFmt w:val="lowerLetter"/>
+      <w:lvlText w:val="%5."/>
+      <w:lvlJc w:val="left"/>
+      <w:pPr>
+        <w:ind w:left="3600" w:hanging="360"/>
+      </w:pPr>
+    </w:lvl>
+    <w:lvl w:ilvl="5" w:tplc="0409001B" w:tentative="1">
+      <w:start w:val="1"/>
+      <w:numFmt w:val="lowerRoman"/>
+      <w:lvlText w:val="%6."/>
+      <w:lvlJc w:val="right"/>
+      <w:pPr>
+        <w:ind w:left="4320" w:hanging="180"/>
+      </w:pPr>
+    </w:lvl>
+    <w:lvl w:ilvl="6" w:tplc="0409000F" w:tentative="1">
+      <w:start w:val="1"/>
+      <w:numFmt w:val="decimal"/>
+      <w:lvlText w:val="%7."/>
+      <w:lvlJc w:val="left"/>
+      <w:pPr>
+        <w:ind w:left="5040" w:hanging="360"/>
+      </w:pPr>
+    </w:lvl>
+    <w:lvl w:ilvl="7" w:tplc="04090019" w:tentative="1">
+      <w:start w:val="1"/>
+      <w:numFmt w:val="lowerLetter"/>
+      <w:lvlText w:val="%8."/>
+      <w:lvlJc w:val="left"/>
+      <w:pPr>
+        <w:ind w:left="5760" w:hanging="360"/>
+      </w:pPr>
+    </w:lvl>
+    <w:lvl w:ilvl="8" w:tplc="0409001B" w:tentative="1">
+      <w:start w:val="1"/>
+      <w:numFmt w:val="lowerRoman"/>
+      <w:lvlText w:val="%9."/>
+      <w:lvlJc w:val="right"/>
+      <w:pPr>
+        <w:ind w:left="6480" w:hanging="180"/>
+      </w:pPr>
+    </w:lvl>
+  </w:abstractNum>
+  <w:abstractNum w:abstractNumId="2" w15:restartNumberingAfterBreak="0">
+    <w:nsid w:val="6F2A6E6A"/>
+    <w:multiLevelType w:val="hybridMultilevel"/>
+    <w:tmpl w:val="9FFC271E"/>
+    <w:lvl w:ilvl="0" w:tplc="37BEF34E">
+      <w:numFmt w:val="bullet"/>
+      <w:lvlText w:val=""/>
+      <w:lvlJc w:val="left"/>
+      <w:pPr>
+        <w:ind w:left="420" w:hanging="360"/>
+      </w:pPr>
+      <w:rPr>
+        <w:rFonts w:ascii="Symbol" w:eastAsiaTheme="minorHAnsi" w:hAnsi="Symbol" w:cstheme="majorHAnsi" w:hint="default"/>
+      </w:rPr>
+    </w:lvl>
+    <w:lvl w:ilvl="1" w:tplc="04090003" w:tentative="1">
+      <w:start w:val="1"/>
+      <w:numFmt w:val="bullet"/>
+      <w:lvlText w:val="o"/>
+      <w:lvlJc w:val="left"/>
+      <w:pPr>
+        <w:ind w:left="1140" w:hanging="360"/>
+      </w:pPr>
+      <w:rPr>
+        <w:rFonts w:ascii="Courier New" w:hAnsi="Courier New" w:cs="Courier New" w:hint="default"/>
+      </w:rPr>
+    </w:lvl>
+    <w:lvl w:ilvl="2" w:tplc="04090005" w:tentative="1">
+      <w:start w:val="1"/>
+      <w:numFmt w:val="bullet"/>
+      <w:lvlText w:val=""/>
+      <w:lvlJc w:val="left"/>
+      <w:pPr>
+        <w:ind w:left="1860" w:hanging="360"/>
+      </w:pPr>
+      <w:rPr>
+        <w:rFonts w:ascii="Wingdings" w:hAnsi="Wingdings" w:hint="default"/>
+      </w:rPr>
+    </w:lvl>
+    <w:lvl w:ilvl="3" w:tplc="04090001" w:tentative="1">
+      <w:start w:val="1"/>
+      <w:numFmt w:val="bullet"/>
+      <w:lvlText w:val=""/>
+      <w:lvlJc w:val="left"/>
+      <w:pPr>
+        <w:ind w:left="2580" w:hanging="360"/>
+      </w:pPr>
+      <w:rPr>
+        <w:rFonts w:ascii="Symbol" w:hAnsi="Symbol" w:hint="default"/>
+      </w:rPr>
+    </w:lvl>
+    <w:lvl w:ilvl="4" w:tplc="04090003" w:tentative="1">
+      <w:start w:val="1"/>
+      <w:numFmt w:val="bullet"/>
+      <w:lvlText w:val="o"/>
+      <w:lvlJc w:val="left"/>
+      <w:pPr>
+        <w:ind w:left="3300" w:hanging="360"/>
+      </w:pPr>
+      <w:rPr>
+        <w:rFonts w:ascii="Courier New" w:hAnsi="Courier New" w:cs="Courier New" w:hint="default"/>
+      </w:rPr>
+    </w:lvl>
+    <w:lvl w:ilvl="5" w:tplc="04090005" w:tentative="1">
+      <w:start w:val="1"/>
+      <w:numFmt w:val="bullet"/>
+      <w:lvlText w:val=""/>
+      <w:lvlJc w:val="left"/>
+      <w:pPr>
+        <w:ind w:left="4020" w:hanging="360"/>
+      </w:pPr>
+      <w:rPr>
+        <w:rFonts w:ascii="Wingdings" w:hAnsi="Wingdings" w:hint="default"/>
+      </w:rPr>
+    </w:lvl>
+    <w:lvl w:ilvl="6" w:tplc="04090001" w:tentative="1">
+      <w:start w:val="1"/>
+      <w:numFmt w:val="bullet"/>
+      <w:lvlText w:val=""/>
+      <w:lvlJc w:val="left"/>
+      <w:pPr>
+        <w:ind w:left="4740" w:hanging="360"/>
+      </w:pPr>
+      <w:rPr>
+        <w:rFonts w:ascii="Symbol" w:hAnsi="Symbol" w:hint="default"/>
+      </w:rPr>
+    </w:lvl>
+    <w:lvl w:ilvl="7" w:tplc="04090003" w:tentative="1">
+      <w:start w:val="1"/>
+      <w:numFmt w:val="bullet"/>
+      <w:lvlText w:val="o"/>
+      <w:lvlJc w:val="left"/>
+      <w:pPr>
+        <w:ind w:left="5460" w:hanging="360"/>
+      </w:pPr>
+      <w:rPr>
+        <w:rFonts w:ascii="Courier New" w:hAnsi="Courier New" w:cs="Courier New" w:hint="default"/>
+      </w:rPr>
+    </w:lvl>
+    <w:lvl w:ilvl="8" w:tplc="04090005" w:tentative="1">
+      <w:start w:val="1"/>
+      <w:numFmt w:val="bullet"/>
+      <w:lvlText w:val=""/>
+      <w:lvlJc w:val="left"/>
+      <w:pPr>
         <w:ind w:left="6180" w:hanging="360"/>
       </w:pPr>
       <w:rPr>
@@ -3187,7 +4487,13 @@
     </w:lvl>
   </w:abstractNum>
   <w:num w:numId="1">
+    <w:abstractNumId w:val="2"/>
+  </w:num>
+  <w:num w:numId="2">
     <w:abstractNumId w:val="0"/>
+  </w:num>
+  <w:num w:numId="3">
+    <w:abstractNumId w:val="1"/>
   </w:num>
 </w:numbering>
 </file>
@@ -4031,7 +5337,7 @@
 </file>
 
 <file path=customXml/itemProps1.xml><?xml version="1.0" encoding="utf-8"?>
-<ds:datastoreItem xmlns:ds="http://schemas.openxmlformats.org/officeDocument/2006/customXml" ds:itemID="{54D28EFF-26F6-5F40-866A-322728D44714}">
+<ds:datastoreItem xmlns:ds="http://schemas.openxmlformats.org/officeDocument/2006/customXml" ds:itemID="{375EA469-1EA5-0C44-86E7-785288051C89}">
   <ds:schemaRefs>
     <ds:schemaRef ds:uri="http://schemas.openxmlformats.org/officeDocument/2006/bibliography"/>
   </ds:schemaRefs>

</xml_diff>